<commit_message>
Add mailing and style changes.
</commit_message>
<xml_diff>
--- a/app/static/files/Kullanım Koşulları EN.docx
+++ b/app/static/files/Kullanım Koşulları EN.docx
@@ -4,21 +4,20 @@
   <w:body>
     <w:p>
       <w:pPr>
-        <w:pStyle w:val="848"/>
+        <w:pStyle w:val="1018"/>
         <w:jc w:val="center"/>
         <w:spacing w:after="240" w:line="276" w:lineRule="auto"/>
         <w:rPr>
-          <w:rFonts w:ascii="Times New Roman" w:hAnsi="Times New Roman" w:cs="Times New Roman"/>
+          <w:rFonts w:ascii="Century Gothic" w:hAnsi="Century Gothic" w:cs="Century Gothic"/>
           <w:b/>
           <w:bCs/>
           <w:sz w:val="22"/>
           <w:szCs w:val="22"/>
-          <w:lang w:val="en-US"/>
         </w:rPr>
       </w:pPr>
       <w:r>
         <w:rPr>
-          <w:rFonts w:ascii="Times New Roman" w:hAnsi="Times New Roman" w:cs="Times New Roman"/>
+          <w:rFonts w:ascii="Century Gothic" w:hAnsi="Century Gothic" w:cs="Century Gothic"/>
           <w:b/>
           <w:bCs/>
           <w:sz w:val="22"/>
@@ -27,23 +26,26 @@
         </w:rPr>
         <w:t xml:space="preserve">LEGAL NOTICE</w:t>
       </w:r>
-      <w:r/>
+      <w:r>
+        <w:rPr>
+          <w:rFonts w:ascii="Century Gothic" w:hAnsi="Century Gothic" w:cs="Century Gothic"/>
+        </w:rPr>
+      </w:r>
     </w:p>
     <w:p>
       <w:pPr>
-        <w:pStyle w:val="848"/>
+        <w:pStyle w:val="1018"/>
         <w:jc w:val="both"/>
         <w:spacing w:after="240" w:line="276" w:lineRule="auto"/>
         <w:rPr>
-          <w:rFonts w:ascii="Times New Roman" w:hAnsi="Times New Roman" w:cs="Times New Roman"/>
+          <w:rFonts w:ascii="Century Gothic" w:hAnsi="Century Gothic" w:cs="Century Gothic"/>
           <w:sz w:val="22"/>
           <w:szCs w:val="22"/>
-          <w:lang w:val="en-US"/>
         </w:rPr>
       </w:pPr>
       <w:r>
         <w:rPr>
-          <w:rFonts w:ascii="Times New Roman" w:hAnsi="Times New Roman" w:cs="Times New Roman"/>
+          <w:rFonts w:ascii="Century Gothic" w:hAnsi="Century Gothic" w:cs="Century Gothic"/>
           <w:sz w:val="22"/>
           <w:szCs w:val="22"/>
           <w:lang w:val="en-US"/>
@@ -52,7 +54,7 @@
       </w:r>
       <w:r>
         <w:rPr>
-          <w:rFonts w:ascii="Times New Roman" w:hAnsi="Times New Roman" w:cs="Times New Roman"/>
+          <w:rFonts w:ascii="Century Gothic" w:hAnsi="Century Gothic" w:cs="Century Gothic"/>
           <w:b/>
           <w:bCs/>
           <w:sz w:val="22"/>
@@ -63,7 +65,7 @@
       </w:r>
       <w:r>
         <w:rPr>
-          <w:rFonts w:ascii="Times New Roman" w:hAnsi="Times New Roman" w:cs="Times New Roman"/>
+          <w:rFonts w:ascii="Century Gothic" w:hAnsi="Century Gothic" w:cs="Century Gothic"/>
           <w:sz w:val="22"/>
           <w:szCs w:val="22"/>
           <w:lang w:val="en-US"/>
@@ -73,8 +75,8 @@
       <w:hyperlink r:id="rId16" w:tooltip="http://www.hla-law.com" w:history="1">
         <w:r>
           <w:rPr>
-            <w:rStyle w:val="844"/>
-            <w:rFonts w:ascii="Times New Roman" w:hAnsi="Times New Roman" w:cs="Times New Roman"/>
+            <w:rStyle w:val="1014"/>
+            <w:rFonts w:ascii="Century Gothic" w:hAnsi="Century Gothic" w:cs="Century Gothic"/>
             <w:sz w:val="22"/>
             <w:szCs w:val="22"/>
             <w:lang w:val="en-US"/>
@@ -84,7 +86,7 @@
       </w:hyperlink>
       <w:r>
         <w:rPr>
-          <w:rFonts w:ascii="Times New Roman" w:hAnsi="Times New Roman" w:cs="Times New Roman"/>
+          <w:rFonts w:ascii="Century Gothic" w:hAnsi="Century Gothic" w:cs="Century Gothic"/>
           <w:sz w:val="22"/>
           <w:szCs w:val="22"/>
           <w:lang w:val="en-US"/>
@@ -93,7 +95,7 @@
       </w:r>
       <w:r>
         <w:rPr>
-          <w:rFonts w:ascii="Times New Roman" w:hAnsi="Times New Roman" w:cs="Times New Roman"/>
+          <w:rFonts w:ascii="Century Gothic" w:hAnsi="Century Gothic" w:cs="Century Gothic"/>
           <w:b/>
           <w:bCs/>
           <w:sz w:val="22"/>
@@ -104,7 +106,7 @@
       </w:r>
       <w:r>
         <w:rPr>
-          <w:rFonts w:ascii="Times New Roman" w:hAnsi="Times New Roman" w:cs="Times New Roman"/>
+          <w:rFonts w:ascii="Century Gothic" w:hAnsi="Century Gothic" w:cs="Century Gothic"/>
           <w:sz w:val="22"/>
           <w:szCs w:val="22"/>
           <w:lang w:val="en-US"/>
@@ -113,7 +115,7 @@
       </w:r>
       <w:r>
         <w:rPr>
-          <w:rFonts w:ascii="Times New Roman" w:hAnsi="Times New Roman" w:cs="Times New Roman"/>
+          <w:rFonts w:ascii="Century Gothic" w:hAnsi="Century Gothic" w:cs="Century Gothic"/>
           <w:b/>
           <w:bCs/>
           <w:sz w:val="22"/>
@@ -124,53 +126,59 @@
       </w:r>
       <w:r>
         <w:rPr>
-          <w:rFonts w:ascii="Times New Roman" w:hAnsi="Times New Roman" w:cs="Times New Roman"/>
+          <w:rFonts w:ascii="Century Gothic" w:hAnsi="Century Gothic" w:cs="Century Gothic"/>
           <w:sz w:val="22"/>
           <w:szCs w:val="22"/>
           <w:lang w:val="en-US"/>
         </w:rPr>
         <w:t xml:space="preserve">”).</w:t>
       </w:r>
-      <w:r/>
+      <w:r>
+        <w:rPr>
+          <w:rFonts w:ascii="Century Gothic" w:hAnsi="Century Gothic" w:cs="Century Gothic"/>
+        </w:rPr>
+      </w:r>
     </w:p>
     <w:p>
       <w:pPr>
-        <w:pStyle w:val="848"/>
+        <w:pStyle w:val="1018"/>
         <w:jc w:val="both"/>
         <w:spacing w:after="240" w:line="276" w:lineRule="auto"/>
         <w:rPr>
-          <w:rFonts w:ascii="Times New Roman" w:hAnsi="Times New Roman" w:cs="Times New Roman"/>
+          <w:rFonts w:ascii="Century Gothic" w:hAnsi="Century Gothic" w:cs="Century Gothic"/>
           <w:sz w:val="22"/>
           <w:szCs w:val="22"/>
-          <w:lang w:val="en-US"/>
         </w:rPr>
       </w:pPr>
       <w:r>
         <w:rPr>
-          <w:rFonts w:ascii="Times New Roman" w:hAnsi="Times New Roman" w:cs="Times New Roman"/>
+          <w:rFonts w:ascii="Century Gothic" w:hAnsi="Century Gothic" w:cs="Century Gothic"/>
           <w:sz w:val="22"/>
           <w:szCs w:val="22"/>
           <w:lang w:val="en-US"/>
         </w:rPr>
         <w:t xml:space="preserve">The User is deemed to have accepted the matters stated in this Legal Notice while using the Website. The Website should not be used, If the stated matters are not accepted by the User. </w:t>
       </w:r>
-      <w:r/>
+      <w:r>
+        <w:rPr>
+          <w:rFonts w:ascii="Century Gothic" w:hAnsi="Century Gothic" w:cs="Century Gothic"/>
+        </w:rPr>
+      </w:r>
     </w:p>
     <w:p>
       <w:pPr>
-        <w:pStyle w:val="848"/>
+        <w:pStyle w:val="1018"/>
         <w:jc w:val="both"/>
         <w:spacing w:after="240" w:line="276" w:lineRule="auto"/>
         <w:rPr>
-          <w:rFonts w:ascii="Times New Roman" w:hAnsi="Times New Roman" w:cs="Times New Roman"/>
+          <w:rFonts w:ascii="Century Gothic" w:hAnsi="Century Gothic" w:cs="Century Gothic"/>
           <w:sz w:val="22"/>
           <w:szCs w:val="22"/>
-          <w:lang w:val="en-US"/>
         </w:rPr>
       </w:pPr>
       <w:r>
         <w:rPr>
-          <w:rFonts w:ascii="Times New Roman" w:hAnsi="Times New Roman" w:cs="Times New Roman"/>
+          <w:rFonts w:ascii="Century Gothic" w:hAnsi="Century Gothic" w:cs="Century Gothic"/>
           <w:sz w:val="22"/>
           <w:szCs w:val="22"/>
           <w:lang w:val="en-US"/>
@@ -179,7 +187,7 @@
       </w:r>
       <w:r>
         <w:rPr>
-          <w:rFonts w:ascii="Times New Roman" w:hAnsi="Times New Roman" w:cs="Times New Roman"/>
+          <w:rFonts w:ascii="Century Gothic" w:hAnsi="Century Gothic" w:cs="Century Gothic"/>
           <w:sz w:val="22"/>
           <w:szCs w:val="22"/>
           <w:lang w:val="en-US"/>
@@ -188,30 +196,33 @@
       </w:r>
       <w:r>
         <w:rPr>
-          <w:rFonts w:ascii="Times New Roman" w:hAnsi="Times New Roman" w:cs="Times New Roman"/>
+          <w:rFonts w:ascii="Century Gothic" w:hAnsi="Century Gothic" w:cs="Century Gothic"/>
           <w:sz w:val="22"/>
           <w:szCs w:val="22"/>
           <w:lang w:val="en-US"/>
         </w:rPr>
         <w:t xml:space="preserve">nteed. Therefore, Helvacı Laik Aşar does not accept any responsibility for damages caused by the use of the Website and highly recommend you to apply to the authorities for legal consultancy before taking any action by using the information on the Website.</w:t>
       </w:r>
-      <w:r/>
+      <w:r>
+        <w:rPr>
+          <w:rFonts w:ascii="Century Gothic" w:hAnsi="Century Gothic" w:cs="Century Gothic"/>
+        </w:rPr>
+      </w:r>
     </w:p>
     <w:p>
       <w:pPr>
-        <w:pStyle w:val="848"/>
+        <w:pStyle w:val="1018"/>
         <w:jc w:val="both"/>
         <w:spacing w:after="240" w:line="276" w:lineRule="auto"/>
         <w:rPr>
-          <w:rFonts w:ascii="Times New Roman" w:hAnsi="Times New Roman" w:cs="Times New Roman"/>
+          <w:rFonts w:ascii="Century Gothic" w:hAnsi="Century Gothic" w:cs="Century Gothic"/>
           <w:sz w:val="22"/>
           <w:szCs w:val="22"/>
-          <w:lang w:val="en-US"/>
         </w:rPr>
       </w:pPr>
       <w:r>
         <w:rPr>
-          <w:rFonts w:ascii="Times New Roman" w:hAnsi="Times New Roman" w:cs="Times New Roman"/>
+          <w:rFonts w:ascii="Century Gothic" w:hAnsi="Century Gothic" w:cs="Century Gothic"/>
           <w:sz w:val="22"/>
           <w:szCs w:val="22"/>
           <w:lang w:val="en-US"/>
@@ -220,30 +231,33 @@
       </w:r>
       <w:r>
         <w:rPr>
-          <w:rFonts w:ascii="Times New Roman" w:hAnsi="Times New Roman" w:cs="Times New Roman"/>
+          <w:rFonts w:ascii="Century Gothic" w:hAnsi="Century Gothic" w:cs="Century Gothic"/>
           <w:sz w:val="22"/>
           <w:szCs w:val="22"/>
           <w:lang w:val="en-US"/>
         </w:rPr>
         <w:t xml:space="preserve">e required. Accessing and using the content published on the Website, communicating with Helvacı Laik Aşar on the Website and subscribing to the newsletter do not constitute an attorney-client relationship without a clear and written agreement or contract.</w:t>
       </w:r>
-      <w:r/>
+      <w:r>
+        <w:rPr>
+          <w:rFonts w:ascii="Century Gothic" w:hAnsi="Century Gothic" w:cs="Century Gothic"/>
+        </w:rPr>
+      </w:r>
     </w:p>
     <w:p>
       <w:pPr>
-        <w:pStyle w:val="848"/>
+        <w:pStyle w:val="1018"/>
         <w:jc w:val="both"/>
         <w:spacing w:after="240" w:line="276" w:lineRule="auto"/>
         <w:rPr>
-          <w:rFonts w:ascii="Times New Roman" w:hAnsi="Times New Roman" w:cs="Times New Roman"/>
+          <w:rFonts w:ascii="Century Gothic" w:hAnsi="Century Gothic" w:cs="Century Gothic"/>
           <w:sz w:val="22"/>
           <w:szCs w:val="22"/>
-          <w:lang w:val="en-US"/>
         </w:rPr>
       </w:pPr>
       <w:r>
         <w:rPr>
-          <w:rFonts w:ascii="Times New Roman" w:hAnsi="Times New Roman" w:cs="Times New Roman"/>
+          <w:rFonts w:ascii="Century Gothic" w:hAnsi="Century Gothic" w:cs="Century Gothic"/>
           <w:sz w:val="22"/>
           <w:szCs w:val="22"/>
           <w:lang w:val="en-US"/>
@@ -252,37 +266,44 @@
       </w:r>
       <w:r>
         <w:rPr>
-          <w:rFonts w:ascii="Times New Roman" w:hAnsi="Times New Roman" w:cs="Times New Roman"/>
+          <w:rFonts w:ascii="Century Gothic" w:hAnsi="Century Gothic" w:cs="Century Gothic"/>
           <w:sz w:val="22"/>
           <w:szCs w:val="22"/>
           <w:lang w:val="en-US"/>
         </w:rPr>
         <w:t xml:space="preserve">d documents and visual materials within the intellectual property right cannot be used, reproduced or published without the written permission of Helvacı Laik Aşar. The Website cannot be used for business or other similar gains and/or advertising purposes.</w:t>
       </w:r>
-      <w:r/>
+      <w:r>
+        <w:rPr>
+          <w:rFonts w:ascii="Century Gothic" w:hAnsi="Century Gothic" w:cs="Century Gothic"/>
+        </w:rPr>
+      </w:r>
     </w:p>
     <w:p>
       <w:pPr>
-        <w:pStyle w:val="848"/>
+        <w:pStyle w:val="1018"/>
         <w:jc w:val="both"/>
         <w:spacing w:line="276" w:lineRule="auto"/>
         <w:rPr>
-          <w:rFonts w:ascii="Times New Roman" w:hAnsi="Times New Roman" w:cs="Times New Roman"/>
+          <w:rFonts w:ascii="Century Gothic" w:hAnsi="Century Gothic" w:cs="Century Gothic"/>
           <w:sz w:val="22"/>
           <w:szCs w:val="22"/>
-          <w:lang w:val="en-US"/>
         </w:rPr>
       </w:pPr>
       <w:r>
         <w:rPr>
-          <w:rFonts w:ascii="Times New Roman" w:hAnsi="Times New Roman" w:cs="Times New Roman"/>
+          <w:rFonts w:ascii="Century Gothic" w:hAnsi="Century Gothic" w:cs="Century Gothic"/>
           <w:sz w:val="22"/>
           <w:szCs w:val="22"/>
           <w:lang w:val="en-US"/>
         </w:rPr>
         <w:t xml:space="preserve">Helvacı Laik Aşar has the right to make changes, stop publication and update the Legal Notice and the Website at any time.</w:t>
       </w:r>
-      <w:r/>
+      <w:r>
+        <w:rPr>
+          <w:rFonts w:ascii="Century Gothic" w:hAnsi="Century Gothic" w:cs="Century Gothic"/>
+        </w:rPr>
+      </w:r>
     </w:p>
     <w:sectPr>
       <w:headerReference w:type="default" r:id="rId9"/>
@@ -342,7 +363,7 @@
         <w:docPartUnique w:val="true"/>
       </w:docPartObj>
       <w:rPr>
-        <w:rStyle w:val="847"/>
+        <w:rStyle w:val="1017"/>
         <w:b/>
         <w:bCs/>
       </w:rPr>
@@ -350,9 +371,9 @@
     <w:sdtContent>
       <w:p>
         <w:pPr>
-          <w:pStyle w:val="828"/>
+          <w:pStyle w:val="998"/>
           <w:rPr>
-            <w:rStyle w:val="847"/>
+            <w:rStyle w:val="1017"/>
             <w:rFonts w:ascii="Times New Roman" w:hAnsi="Times New Roman" w:cs="Times New Roman"/>
             <w:b/>
             <w:bCs/>
@@ -363,7 +384,7 @@
         </w:pPr>
         <w:r>
           <w:rPr>
-            <w:rStyle w:val="847"/>
+            <w:rStyle w:val="1017"/>
             <w:rFonts w:ascii="Times New Roman" w:hAnsi="Times New Roman" w:cs="Times New Roman"/>
             <w:b/>
             <w:bCs/>
@@ -374,7 +395,7 @@
         </w:r>
         <w:r>
           <w:rPr>
-            <w:rStyle w:val="847"/>
+            <w:rStyle w:val="1017"/>
             <w:rFonts w:ascii="Times New Roman" w:hAnsi="Times New Roman" w:cs="Times New Roman"/>
             <w:b/>
             <w:bCs/>
@@ -385,7 +406,7 @@
         </w:r>
         <w:r>
           <w:rPr>
-            <w:rStyle w:val="847"/>
+            <w:rStyle w:val="1017"/>
             <w:rFonts w:ascii="Times New Roman" w:hAnsi="Times New Roman" w:cs="Times New Roman"/>
             <w:b/>
             <w:bCs/>
@@ -396,7 +417,7 @@
         </w:r>
         <w:r>
           <w:rPr>
-            <w:rStyle w:val="847"/>
+            <w:rStyle w:val="1017"/>
             <w:rFonts w:ascii="Times New Roman" w:hAnsi="Times New Roman" w:cs="Times New Roman"/>
             <w:b/>
             <w:bCs/>
@@ -407,7 +428,7 @@
         </w:r>
         <w:r>
           <w:rPr>
-            <w:rStyle w:val="847"/>
+            <w:rStyle w:val="1017"/>
             <w:rFonts w:ascii="Times New Roman" w:hAnsi="Times New Roman" w:cs="Times New Roman"/>
             <w:b/>
             <w:bCs/>
@@ -422,7 +443,7 @@
   </w:sdt>
   <w:p>
     <w:pPr>
-      <w:pStyle w:val="828"/>
+      <w:pStyle w:val="998"/>
       <w:ind w:right="360"/>
     </w:pPr>
     <w:r/>
@@ -446,39 +467,39 @@
     <w:sdtContent>
       <w:p>
         <w:pPr>
-          <w:pStyle w:val="828"/>
+          <w:pStyle w:val="998"/>
           <w:rPr>
-            <w:rStyle w:val="847"/>
+            <w:rStyle w:val="1017"/>
           </w:rPr>
           <w:framePr w:wrap="none" w:vAnchor="text" w:hAnchor="margin" w:xAlign="right" w:y="1"/>
         </w:pPr>
         <w:r>
           <w:rPr>
-            <w:rStyle w:val="847"/>
+            <w:rStyle w:val="1017"/>
           </w:rPr>
           <w:fldChar w:fldCharType="begin"/>
         </w:r>
         <w:r>
           <w:rPr>
-            <w:rStyle w:val="847"/>
+            <w:rStyle w:val="1017"/>
           </w:rPr>
           <w:instrText xml:space="preserve"> PAGE </w:instrText>
         </w:r>
         <w:r>
           <w:rPr>
-            <w:rStyle w:val="847"/>
+            <w:rStyle w:val="1017"/>
           </w:rPr>
           <w:fldChar w:fldCharType="separate"/>
         </w:r>
         <w:r>
           <w:rPr>
-            <w:rStyle w:val="847"/>
+            <w:rStyle w:val="1017"/>
           </w:rPr>
           <w:t xml:space="preserve">2</w:t>
         </w:r>
         <w:r>
           <w:rPr>
-            <w:rStyle w:val="847"/>
+            <w:rStyle w:val="1017"/>
           </w:rPr>
           <w:fldChar w:fldCharType="end"/>
         </w:r>
@@ -488,7 +509,7 @@
   </w:sdt>
   <w:p>
     <w:pPr>
-      <w:pStyle w:val="828"/>
+      <w:pStyle w:val="998"/>
       <w:ind w:right="360"/>
     </w:pPr>
     <w:r/>
@@ -501,7 +522,7 @@
 <w:ftr xmlns:wpc="http://schemas.microsoft.com/office/word/2010/wordprocessingCanvas" xmlns:mc="http://schemas.openxmlformats.org/markup-compatibility/2006" xmlns:o="urn:schemas-microsoft-com:office:office" xmlns:r="http://schemas.openxmlformats.org/officeDocument/2006/relationships" xmlns:m="http://schemas.openxmlformats.org/officeDocument/2006/math" xmlns:v="urn:schemas-microsoft-com:vml" xmlns:wp14="http://schemas.microsoft.com/office/word/2010/wordprocessingDrawing" xmlns:wp="http://schemas.openxmlformats.org/drawingml/2006/wordprocessingDrawing" xmlns:w10="urn:schemas-microsoft-com:office:word" xmlns:w="http://schemas.openxmlformats.org/wordprocessingml/2006/main" xmlns:w14="http://schemas.microsoft.com/office/word/2010/wordml" xmlns:w15="http://schemas.microsoft.com/office/word/2012/wordml" xmlns:wpg="http://schemas.microsoft.com/office/word/2010/wordprocessingGroup" xmlns:wpi="http://schemas.microsoft.com/office/word/2010/wordprocessingInk" xmlns:wne="http://schemas.microsoft.com/office/word/2006/wordml" xmlns:a="http://schemas.openxmlformats.org/drawingml/2006/main" xmlns:wps="http://schemas.microsoft.com/office/word/2010/wordprocessingShape" mc:Ignorable="w14 w15 wp14">
   <w:p>
     <w:pPr>
-      <w:pStyle w:val="828"/>
+      <w:pStyle w:val="998"/>
     </w:pPr>
     <w:r>
       <mc:AlternateContent>
@@ -530,7 +551,7 @@
                     </pic:nvPicPr>
                     <pic:blipFill>
                       <a:blip r:embed="rId1"/>
-                      <a:srcRect l="2391" t="91839" r="2438" b="1975"/>
+                      <a:srcRect l="2391" t="91839" r="2438" b="1974"/>
                       <a:stretch/>
                     </pic:blipFill>
                     <pic:spPr bwMode="auto">
@@ -621,7 +642,7 @@
 <w:hdr xmlns:wpc="http://schemas.microsoft.com/office/word/2010/wordprocessingCanvas" xmlns:mc="http://schemas.openxmlformats.org/markup-compatibility/2006" xmlns:o="urn:schemas-microsoft-com:office:office" xmlns:r="http://schemas.openxmlformats.org/officeDocument/2006/relationships" xmlns:m="http://schemas.openxmlformats.org/officeDocument/2006/math" xmlns:v="urn:schemas-microsoft-com:vml" xmlns:wp14="http://schemas.microsoft.com/office/word/2010/wordprocessingDrawing" xmlns:wp="http://schemas.openxmlformats.org/drawingml/2006/wordprocessingDrawing" xmlns:w10="urn:schemas-microsoft-com:office:word" xmlns:w="http://schemas.openxmlformats.org/wordprocessingml/2006/main" xmlns:w14="http://schemas.microsoft.com/office/word/2010/wordml" xmlns:w15="http://schemas.microsoft.com/office/word/2012/wordml" xmlns:wpg="http://schemas.microsoft.com/office/word/2010/wordprocessingGroup" xmlns:wpi="http://schemas.microsoft.com/office/word/2010/wordprocessingInk" xmlns:wne="http://schemas.microsoft.com/office/word/2006/wordml" xmlns:a="http://schemas.openxmlformats.org/drawingml/2006/main" xmlns:wps="http://schemas.microsoft.com/office/word/2010/wordprocessingShape" mc:Ignorable="w14 w15 wp14">
   <w:p>
     <w:pPr>
-      <w:pStyle w:val="826"/>
+      <w:pStyle w:val="996"/>
       <w:ind w:left="-1020"/>
     </w:pPr>
     <w:r>
@@ -699,7 +720,7 @@
 <w:hdr xmlns:wpc="http://schemas.microsoft.com/office/word/2010/wordprocessingCanvas" xmlns:mc="http://schemas.openxmlformats.org/markup-compatibility/2006" xmlns:o="urn:schemas-microsoft-com:office:office" xmlns:r="http://schemas.openxmlformats.org/officeDocument/2006/relationships" xmlns:m="http://schemas.openxmlformats.org/officeDocument/2006/math" xmlns:v="urn:schemas-microsoft-com:vml" xmlns:wp14="http://schemas.microsoft.com/office/word/2010/wordprocessingDrawing" xmlns:wp="http://schemas.openxmlformats.org/drawingml/2006/wordprocessingDrawing" xmlns:w10="urn:schemas-microsoft-com:office:word" xmlns:w="http://schemas.openxmlformats.org/wordprocessingml/2006/main" xmlns:w14="http://schemas.microsoft.com/office/word/2010/wordml" xmlns:w15="http://schemas.microsoft.com/office/word/2012/wordml" xmlns:wpg="http://schemas.microsoft.com/office/word/2010/wordprocessingGroup" xmlns:wpi="http://schemas.microsoft.com/office/word/2010/wordprocessingInk" xmlns:wne="http://schemas.microsoft.com/office/word/2006/wordml" xmlns:a="http://schemas.openxmlformats.org/drawingml/2006/main" xmlns:wps="http://schemas.microsoft.com/office/word/2010/wordprocessingShape" mc:Ignorable="w14 w15 wp14">
   <w:p>
     <w:pPr>
-      <w:pStyle w:val="826"/>
+      <w:pStyle w:val="996"/>
     </w:pPr>
     <w:r>
       <mc:AlternateContent>
@@ -741,6 +762,7 @@
                       <a:noFill/>
                       <a:ln>
                         <a:noFill/>
+                        <a:miter/>
                       </a:ln>
                     </pic:spPr>
                   </pic:pic>
@@ -790,7 +812,7 @@
 <w:hdr xmlns:wpc="http://schemas.microsoft.com/office/word/2010/wordprocessingCanvas" xmlns:mc="http://schemas.openxmlformats.org/markup-compatibility/2006" xmlns:o="urn:schemas-microsoft-com:office:office" xmlns:r="http://schemas.openxmlformats.org/officeDocument/2006/relationships" xmlns:m="http://schemas.openxmlformats.org/officeDocument/2006/math" xmlns:v="urn:schemas-microsoft-com:vml" xmlns:wp14="http://schemas.microsoft.com/office/word/2010/wordprocessingDrawing" xmlns:wp="http://schemas.openxmlformats.org/drawingml/2006/wordprocessingDrawing" xmlns:w10="urn:schemas-microsoft-com:office:word" xmlns:w="http://schemas.openxmlformats.org/wordprocessingml/2006/main" xmlns:w14="http://schemas.microsoft.com/office/word/2010/wordml" xmlns:w15="http://schemas.microsoft.com/office/word/2012/wordml" xmlns:wpg="http://schemas.microsoft.com/office/word/2010/wordprocessingGroup" xmlns:wpi="http://schemas.microsoft.com/office/word/2010/wordprocessingInk" xmlns:wne="http://schemas.microsoft.com/office/word/2006/wordml" xmlns:a="http://schemas.openxmlformats.org/drawingml/2006/main" xmlns:wps="http://schemas.microsoft.com/office/word/2010/wordprocessingShape" mc:Ignorable="w14 w15 wp14">
   <w:p>
     <w:pPr>
-      <w:pStyle w:val="826"/>
+      <w:pStyle w:val="996"/>
       <w:ind w:left="-1021"/>
     </w:pPr>
     <w:r/>
@@ -798,7 +820,7 @@
   </w:p>
   <w:p>
     <w:pPr>
-      <w:pStyle w:val="826"/>
+      <w:pStyle w:val="996"/>
       <w:ind w:left="-1021"/>
     </w:pPr>
     <w:r>
@@ -3898,11 +3920,11 @@
     <w:lsdException w:name="Bibliography" w:uiPriority="37"/>
     <w:lsdException w:name="TOC Heading" w:uiPriority="39" w:qFormat="1"/>
   </w:latentStyles>
-  <w:style w:type="paragraph" w:styleId="12">
+  <w:style w:type="paragraph" w:styleId="822">
     <w:name w:val="Heading 1"/>
-    <w:basedOn w:val="822"/>
-    <w:next w:val="822"/>
-    <w:link w:val="13"/>
+    <w:basedOn w:val="992"/>
+    <w:next w:val="992"/>
+    <w:link w:val="823"/>
     <w:uiPriority w:val="9"/>
     <w:qFormat/>
     <w:pPr>
@@ -3917,10 +3939,10 @@
       <w:szCs w:val="40"/>
     </w:rPr>
   </w:style>
-  <w:style w:type="character" w:styleId="13">
+  <w:style w:type="character" w:styleId="823">
     <w:name w:val="Heading 1 Char"/>
-    <w:basedOn w:val="823"/>
-    <w:link w:val="12"/>
+    <w:basedOn w:val="993"/>
+    <w:link w:val="822"/>
     <w:uiPriority w:val="9"/>
     <w:rPr>
       <w:rFonts w:ascii="Arial" w:hAnsi="Arial" w:eastAsia="Arial" w:cs="Arial"/>
@@ -3928,11 +3950,11 @@
       <w:szCs w:val="40"/>
     </w:rPr>
   </w:style>
-  <w:style w:type="paragraph" w:styleId="14">
+  <w:style w:type="paragraph" w:styleId="824">
     <w:name w:val="Heading 2"/>
-    <w:basedOn w:val="822"/>
-    <w:next w:val="822"/>
-    <w:link w:val="15"/>
+    <w:basedOn w:val="992"/>
+    <w:next w:val="992"/>
+    <w:link w:val="825"/>
     <w:uiPriority w:val="9"/>
     <w:unhideWhenUsed/>
     <w:qFormat/>
@@ -3947,21 +3969,21 @@
       <w:sz w:val="34"/>
     </w:rPr>
   </w:style>
-  <w:style w:type="character" w:styleId="15">
+  <w:style w:type="character" w:styleId="825">
     <w:name w:val="Heading 2 Char"/>
-    <w:basedOn w:val="823"/>
-    <w:link w:val="14"/>
+    <w:basedOn w:val="993"/>
+    <w:link w:val="824"/>
     <w:uiPriority w:val="9"/>
     <w:rPr>
       <w:rFonts w:ascii="Arial" w:hAnsi="Arial" w:eastAsia="Arial" w:cs="Arial"/>
       <w:sz w:val="34"/>
     </w:rPr>
   </w:style>
-  <w:style w:type="paragraph" w:styleId="16">
+  <w:style w:type="paragraph" w:styleId="826">
     <w:name w:val="Heading 3"/>
-    <w:basedOn w:val="822"/>
-    <w:next w:val="822"/>
-    <w:link w:val="17"/>
+    <w:basedOn w:val="992"/>
+    <w:next w:val="992"/>
+    <w:link w:val="827"/>
     <w:uiPriority w:val="9"/>
     <w:unhideWhenUsed/>
     <w:qFormat/>
@@ -3977,10 +3999,10 @@
       <w:szCs w:val="30"/>
     </w:rPr>
   </w:style>
-  <w:style w:type="character" w:styleId="17">
+  <w:style w:type="character" w:styleId="827">
     <w:name w:val="Heading 3 Char"/>
-    <w:basedOn w:val="823"/>
-    <w:link w:val="16"/>
+    <w:basedOn w:val="993"/>
+    <w:link w:val="826"/>
     <w:uiPriority w:val="9"/>
     <w:rPr>
       <w:rFonts w:ascii="Arial" w:hAnsi="Arial" w:eastAsia="Arial" w:cs="Arial"/>
@@ -3988,11 +4010,11 @@
       <w:szCs w:val="30"/>
     </w:rPr>
   </w:style>
-  <w:style w:type="paragraph" w:styleId="18">
+  <w:style w:type="paragraph" w:styleId="828">
     <w:name w:val="Heading 4"/>
-    <w:basedOn w:val="822"/>
-    <w:next w:val="822"/>
-    <w:link w:val="19"/>
+    <w:basedOn w:val="992"/>
+    <w:next w:val="992"/>
+    <w:link w:val="829"/>
     <w:uiPriority w:val="9"/>
     <w:unhideWhenUsed/>
     <w:qFormat/>
@@ -4010,10 +4032,10 @@
       <w:szCs w:val="26"/>
     </w:rPr>
   </w:style>
-  <w:style w:type="character" w:styleId="19">
+  <w:style w:type="character" w:styleId="829">
     <w:name w:val="Heading 4 Char"/>
-    <w:basedOn w:val="823"/>
-    <w:link w:val="18"/>
+    <w:basedOn w:val="993"/>
+    <w:link w:val="828"/>
     <w:uiPriority w:val="9"/>
     <w:rPr>
       <w:rFonts w:ascii="Arial" w:hAnsi="Arial" w:eastAsia="Arial" w:cs="Arial"/>
@@ -4023,11 +4045,11 @@
       <w:szCs w:val="26"/>
     </w:rPr>
   </w:style>
-  <w:style w:type="paragraph" w:styleId="20">
+  <w:style w:type="paragraph" w:styleId="830">
     <w:name w:val="Heading 5"/>
-    <w:basedOn w:val="822"/>
-    <w:next w:val="822"/>
-    <w:link w:val="21"/>
+    <w:basedOn w:val="992"/>
+    <w:next w:val="992"/>
+    <w:link w:val="831"/>
     <w:uiPriority w:val="9"/>
     <w:unhideWhenUsed/>
     <w:qFormat/>
@@ -4045,10 +4067,10 @@
       <w:szCs w:val="24"/>
     </w:rPr>
   </w:style>
-  <w:style w:type="character" w:styleId="21">
+  <w:style w:type="character" w:styleId="831">
     <w:name w:val="Heading 5 Char"/>
-    <w:basedOn w:val="823"/>
-    <w:link w:val="20"/>
+    <w:basedOn w:val="993"/>
+    <w:link w:val="830"/>
     <w:uiPriority w:val="9"/>
     <w:rPr>
       <w:rFonts w:ascii="Arial" w:hAnsi="Arial" w:eastAsia="Arial" w:cs="Arial"/>
@@ -4058,11 +4080,11 @@
       <w:szCs w:val="24"/>
     </w:rPr>
   </w:style>
-  <w:style w:type="paragraph" w:styleId="22">
+  <w:style w:type="paragraph" w:styleId="832">
     <w:name w:val="Heading 6"/>
-    <w:basedOn w:val="822"/>
-    <w:next w:val="822"/>
-    <w:link w:val="23"/>
+    <w:basedOn w:val="992"/>
+    <w:next w:val="992"/>
+    <w:link w:val="833"/>
     <w:uiPriority w:val="9"/>
     <w:unhideWhenUsed/>
     <w:qFormat/>
@@ -4080,10 +4102,10 @@
       <w:szCs w:val="22"/>
     </w:rPr>
   </w:style>
-  <w:style w:type="character" w:styleId="23">
+  <w:style w:type="character" w:styleId="833">
     <w:name w:val="Heading 6 Char"/>
-    <w:basedOn w:val="823"/>
-    <w:link w:val="22"/>
+    <w:basedOn w:val="993"/>
+    <w:link w:val="832"/>
     <w:uiPriority w:val="9"/>
     <w:rPr>
       <w:rFonts w:ascii="Arial" w:hAnsi="Arial" w:eastAsia="Arial" w:cs="Arial"/>
@@ -4093,11 +4115,11 @@
       <w:szCs w:val="22"/>
     </w:rPr>
   </w:style>
-  <w:style w:type="paragraph" w:styleId="24">
+  <w:style w:type="paragraph" w:styleId="834">
     <w:name w:val="Heading 7"/>
-    <w:basedOn w:val="822"/>
-    <w:next w:val="822"/>
-    <w:link w:val="25"/>
+    <w:basedOn w:val="992"/>
+    <w:next w:val="992"/>
+    <w:link w:val="835"/>
     <w:uiPriority w:val="9"/>
     <w:unhideWhenUsed/>
     <w:qFormat/>
@@ -4117,10 +4139,10 @@
       <w:szCs w:val="22"/>
     </w:rPr>
   </w:style>
-  <w:style w:type="character" w:styleId="25">
+  <w:style w:type="character" w:styleId="835">
     <w:name w:val="Heading 7 Char"/>
-    <w:basedOn w:val="823"/>
-    <w:link w:val="24"/>
+    <w:basedOn w:val="993"/>
+    <w:link w:val="834"/>
     <w:uiPriority w:val="9"/>
     <w:rPr>
       <w:rFonts w:ascii="Arial" w:hAnsi="Arial" w:eastAsia="Arial" w:cs="Arial"/>
@@ -4132,11 +4154,11 @@
       <w:szCs w:val="22"/>
     </w:rPr>
   </w:style>
-  <w:style w:type="paragraph" w:styleId="26">
+  <w:style w:type="paragraph" w:styleId="836">
     <w:name w:val="Heading 8"/>
-    <w:basedOn w:val="822"/>
-    <w:next w:val="822"/>
-    <w:link w:val="27"/>
+    <w:basedOn w:val="992"/>
+    <w:next w:val="992"/>
+    <w:link w:val="837"/>
     <w:uiPriority w:val="9"/>
     <w:unhideWhenUsed/>
     <w:qFormat/>
@@ -4154,10 +4176,10 @@
       <w:szCs w:val="22"/>
     </w:rPr>
   </w:style>
-  <w:style w:type="character" w:styleId="27">
+  <w:style w:type="character" w:styleId="837">
     <w:name w:val="Heading 8 Char"/>
-    <w:basedOn w:val="823"/>
-    <w:link w:val="26"/>
+    <w:basedOn w:val="993"/>
+    <w:link w:val="836"/>
     <w:uiPriority w:val="9"/>
     <w:rPr>
       <w:rFonts w:ascii="Arial" w:hAnsi="Arial" w:eastAsia="Arial" w:cs="Arial"/>
@@ -4167,11 +4189,11 @@
       <w:szCs w:val="22"/>
     </w:rPr>
   </w:style>
-  <w:style w:type="paragraph" w:styleId="28">
+  <w:style w:type="paragraph" w:styleId="838">
     <w:name w:val="Heading 9"/>
-    <w:basedOn w:val="822"/>
-    <w:next w:val="822"/>
-    <w:link w:val="29"/>
+    <w:basedOn w:val="992"/>
+    <w:next w:val="992"/>
+    <w:link w:val="839"/>
     <w:uiPriority w:val="9"/>
     <w:unhideWhenUsed/>
     <w:qFormat/>
@@ -4189,10 +4211,10 @@
       <w:szCs w:val="21"/>
     </w:rPr>
   </w:style>
-  <w:style w:type="character" w:styleId="29">
+  <w:style w:type="character" w:styleId="839">
     <w:name w:val="Heading 9 Char"/>
-    <w:basedOn w:val="823"/>
-    <w:link w:val="28"/>
+    <w:basedOn w:val="993"/>
+    <w:link w:val="838"/>
     <w:uiPriority w:val="9"/>
     <w:rPr>
       <w:rFonts w:ascii="Arial" w:hAnsi="Arial" w:eastAsia="Arial" w:cs="Arial"/>
@@ -4202,11 +4224,11 @@
       <w:szCs w:val="21"/>
     </w:rPr>
   </w:style>
-  <w:style w:type="paragraph" w:styleId="33">
+  <w:style w:type="paragraph" w:styleId="840">
     <w:name w:val="Title"/>
-    <w:basedOn w:val="822"/>
-    <w:next w:val="822"/>
-    <w:link w:val="34"/>
+    <w:basedOn w:val="992"/>
+    <w:next w:val="992"/>
+    <w:link w:val="841"/>
     <w:uiPriority w:val="10"/>
     <w:qFormat/>
     <w:pPr>
@@ -4218,21 +4240,21 @@
       <w:szCs w:val="48"/>
     </w:rPr>
   </w:style>
-  <w:style w:type="character" w:styleId="34">
+  <w:style w:type="character" w:styleId="841">
     <w:name w:val="Title Char"/>
-    <w:basedOn w:val="823"/>
-    <w:link w:val="33"/>
+    <w:basedOn w:val="993"/>
+    <w:link w:val="840"/>
     <w:uiPriority w:val="10"/>
     <w:rPr>
       <w:sz w:val="48"/>
       <w:szCs w:val="48"/>
     </w:rPr>
   </w:style>
-  <w:style w:type="paragraph" w:styleId="35">
+  <w:style w:type="paragraph" w:styleId="842">
     <w:name w:val="Subtitle"/>
-    <w:basedOn w:val="822"/>
-    <w:next w:val="822"/>
-    <w:link w:val="36"/>
+    <w:basedOn w:val="992"/>
+    <w:next w:val="992"/>
+    <w:link w:val="843"/>
     <w:uiPriority w:val="11"/>
     <w:qFormat/>
     <w:pPr>
@@ -4243,21 +4265,21 @@
       <w:szCs w:val="24"/>
     </w:rPr>
   </w:style>
-  <w:style w:type="character" w:styleId="36">
+  <w:style w:type="character" w:styleId="843">
     <w:name w:val="Subtitle Char"/>
-    <w:basedOn w:val="823"/>
-    <w:link w:val="35"/>
+    <w:basedOn w:val="993"/>
+    <w:link w:val="842"/>
     <w:uiPriority w:val="11"/>
     <w:rPr>
       <w:sz w:val="24"/>
       <w:szCs w:val="24"/>
     </w:rPr>
   </w:style>
-  <w:style w:type="paragraph" w:styleId="37">
+  <w:style w:type="paragraph" w:styleId="844">
     <w:name w:val="Quote"/>
-    <w:basedOn w:val="822"/>
-    <w:next w:val="822"/>
-    <w:link w:val="38"/>
+    <w:basedOn w:val="992"/>
+    <w:next w:val="992"/>
+    <w:link w:val="845"/>
     <w:uiPriority w:val="29"/>
     <w:qFormat/>
     <w:pPr>
@@ -4267,19 +4289,19 @@
       <w:i/>
     </w:rPr>
   </w:style>
-  <w:style w:type="character" w:styleId="38">
+  <w:style w:type="character" w:styleId="845">
     <w:name w:val="Quote Char"/>
-    <w:link w:val="37"/>
+    <w:link w:val="844"/>
     <w:uiPriority w:val="29"/>
     <w:rPr>
       <w:i/>
     </w:rPr>
   </w:style>
-  <w:style w:type="paragraph" w:styleId="39">
+  <w:style w:type="paragraph" w:styleId="846">
     <w:name w:val="Intense Quote"/>
-    <w:basedOn w:val="822"/>
-    <w:next w:val="822"/>
-    <w:link w:val="40"/>
+    <w:basedOn w:val="992"/>
+    <w:next w:val="992"/>
+    <w:link w:val="847"/>
     <w:uiPriority w:val="30"/>
     <w:qFormat/>
     <w:pPr>
@@ -4297,30 +4319,30 @@
       <w:i/>
     </w:rPr>
   </w:style>
-  <w:style w:type="character" w:styleId="40">
+  <w:style w:type="character" w:styleId="847">
     <w:name w:val="Intense Quote Char"/>
-    <w:link w:val="39"/>
+    <w:link w:val="846"/>
     <w:uiPriority w:val="30"/>
     <w:rPr>
       <w:i/>
     </w:rPr>
   </w:style>
-  <w:style w:type="character" w:styleId="42">
+  <w:style w:type="character" w:styleId="848">
     <w:name w:val="Header Char"/>
-    <w:basedOn w:val="823"/>
-    <w:link w:val="826"/>
+    <w:basedOn w:val="993"/>
+    <w:link w:val="996"/>
     <w:uiPriority w:val="99"/>
   </w:style>
-  <w:style w:type="character" w:styleId="44">
+  <w:style w:type="character" w:styleId="849">
     <w:name w:val="Footer Char"/>
-    <w:basedOn w:val="823"/>
-    <w:link w:val="828"/>
+    <w:basedOn w:val="993"/>
+    <w:link w:val="998"/>
     <w:uiPriority w:val="99"/>
   </w:style>
-  <w:style w:type="paragraph" w:styleId="45">
+  <w:style w:type="paragraph" w:styleId="850">
     <w:name w:val="Caption"/>
-    <w:basedOn w:val="822"/>
-    <w:next w:val="822"/>
+    <w:basedOn w:val="992"/>
+    <w:next w:val="992"/>
     <w:uiPriority w:val="35"/>
     <w:semiHidden/>
     <w:unhideWhenUsed/>
@@ -4336,15 +4358,15 @@
       <w:szCs w:val="18"/>
     </w:rPr>
   </w:style>
-  <w:style w:type="character" w:styleId="46">
+  <w:style w:type="character" w:styleId="851">
     <w:name w:val="Caption Char"/>
-    <w:basedOn w:val="45"/>
-    <w:link w:val="828"/>
+    <w:basedOn w:val="850"/>
+    <w:link w:val="998"/>
     <w:uiPriority w:val="99"/>
   </w:style>
-  <w:style w:type="table" w:styleId="48">
+  <w:style w:type="table" w:styleId="852">
     <w:name w:val="Table Grid Light"/>
-    <w:basedOn w:val="824"/>
+    <w:basedOn w:val="994"/>
     <w:uiPriority w:val="59"/>
     <w:pPr>
       <w:spacing w:after="0" w:line="240" w:lineRule="auto"/>
@@ -4367,9 +4389,9 @@
       </w:tblCellMar>
     </w:tblPr>
   </w:style>
-  <w:style w:type="table" w:styleId="49">
+  <w:style w:type="table" w:styleId="853">
     <w:name w:val="Plain Table 1"/>
-    <w:basedOn w:val="824"/>
+    <w:basedOn w:val="994"/>
     <w:uiPriority w:val="59"/>
     <w:pPr>
       <w:spacing w:after="0" w:line="240" w:lineRule="auto"/>
@@ -4434,9 +4456,9 @@
       </w:rPr>
     </w:tblStylePr>
   </w:style>
-  <w:style w:type="table" w:styleId="50">
+  <w:style w:type="table" w:styleId="854">
     <w:name w:val="Plain Table 2"/>
-    <w:basedOn w:val="824"/>
+    <w:basedOn w:val="994"/>
     <w:uiPriority w:val="59"/>
     <w:pPr>
       <w:spacing w:after="0" w:line="240" w:lineRule="auto"/>
@@ -4519,9 +4541,9 @@
       </w:rPr>
     </w:tblStylePr>
   </w:style>
-  <w:style w:type="table" w:styleId="51">
+  <w:style w:type="table" w:styleId="855">
     <w:name w:val="Plain Table 3"/>
-    <w:basedOn w:val="824"/>
+    <w:basedOn w:val="994"/>
     <w:uiPriority w:val="99"/>
     <w:pPr>
       <w:spacing w:after="0" w:line="240" w:lineRule="auto"/>
@@ -4596,9 +4618,9 @@
       </w:rPr>
     </w:tblStylePr>
   </w:style>
-  <w:style w:type="table" w:styleId="52">
+  <w:style w:type="table" w:styleId="856">
     <w:name w:val="Plain Table 4"/>
-    <w:basedOn w:val="824"/>
+    <w:basedOn w:val="994"/>
     <w:uiPriority w:val="99"/>
     <w:pPr>
       <w:spacing w:after="0" w:line="240" w:lineRule="auto"/>
@@ -4653,9 +4675,9 @@
       </w:rPr>
     </w:tblStylePr>
   </w:style>
-  <w:style w:type="table" w:styleId="53">
+  <w:style w:type="table" w:styleId="857">
     <w:name w:val="Plain Table 5"/>
-    <w:basedOn w:val="824"/>
+    <w:basedOn w:val="994"/>
     <w:uiPriority w:val="99"/>
     <w:pPr>
       <w:spacing w:after="0" w:line="240" w:lineRule="auto"/>
@@ -4741,9 +4763,9 @@
       </w:tcPr>
     </w:tblStylePr>
   </w:style>
-  <w:style w:type="table" w:styleId="54">
+  <w:style w:type="table" w:styleId="858">
     <w:name w:val="Grid Table 1 Light"/>
-    <w:basedOn w:val="824"/>
+    <w:basedOn w:val="994"/>
     <w:uiPriority w:val="99"/>
     <w:pPr>
       <w:spacing w:after="0" w:line="240" w:lineRule="auto"/>
@@ -4806,9 +4828,9 @@
       </w:rPr>
     </w:tblStylePr>
   </w:style>
-  <w:style w:type="table" w:styleId="55">
+  <w:style w:type="table" w:styleId="859">
     <w:name w:val="Grid Table 1 Light - Accent 1"/>
-    <w:basedOn w:val="824"/>
+    <w:basedOn w:val="994"/>
     <w:uiPriority w:val="99"/>
     <w:pPr>
       <w:spacing w:after="0" w:line="240" w:lineRule="auto"/>
@@ -4871,9 +4893,9 @@
       </w:rPr>
     </w:tblStylePr>
   </w:style>
-  <w:style w:type="table" w:styleId="56">
+  <w:style w:type="table" w:styleId="860">
     <w:name w:val="Grid Table 1 Light - Accent 2"/>
-    <w:basedOn w:val="824"/>
+    <w:basedOn w:val="994"/>
     <w:uiPriority w:val="99"/>
     <w:pPr>
       <w:spacing w:after="0" w:line="240" w:lineRule="auto"/>
@@ -4936,9 +4958,9 @@
       </w:rPr>
     </w:tblStylePr>
   </w:style>
-  <w:style w:type="table" w:styleId="57">
+  <w:style w:type="table" w:styleId="861">
     <w:name w:val="Grid Table 1 Light - Accent 3"/>
-    <w:basedOn w:val="824"/>
+    <w:basedOn w:val="994"/>
     <w:uiPriority w:val="99"/>
     <w:pPr>
       <w:spacing w:after="0" w:line="240" w:lineRule="auto"/>
@@ -5001,9 +5023,9 @@
       </w:rPr>
     </w:tblStylePr>
   </w:style>
-  <w:style w:type="table" w:styleId="58">
+  <w:style w:type="table" w:styleId="862">
     <w:name w:val="Grid Table 1 Light - Accent 4"/>
-    <w:basedOn w:val="824"/>
+    <w:basedOn w:val="994"/>
     <w:uiPriority w:val="99"/>
     <w:pPr>
       <w:spacing w:after="0" w:line="240" w:lineRule="auto"/>
@@ -5066,9 +5088,9 @@
       </w:rPr>
     </w:tblStylePr>
   </w:style>
-  <w:style w:type="table" w:styleId="59">
+  <w:style w:type="table" w:styleId="863">
     <w:name w:val="Grid Table 1 Light - Accent 5"/>
-    <w:basedOn w:val="824"/>
+    <w:basedOn w:val="994"/>
     <w:uiPriority w:val="99"/>
     <w:pPr>
       <w:spacing w:after="0" w:line="240" w:lineRule="auto"/>
@@ -5131,9 +5153,9 @@
       </w:rPr>
     </w:tblStylePr>
   </w:style>
-  <w:style w:type="table" w:styleId="60">
+  <w:style w:type="table" w:styleId="864">
     <w:name w:val="Grid Table 1 Light - Accent 6"/>
-    <w:basedOn w:val="824"/>
+    <w:basedOn w:val="994"/>
     <w:uiPriority w:val="99"/>
     <w:pPr>
       <w:spacing w:after="0" w:line="240" w:lineRule="auto"/>
@@ -5196,9 +5218,9 @@
       </w:rPr>
     </w:tblStylePr>
   </w:style>
-  <w:style w:type="table" w:styleId="61">
+  <w:style w:type="table" w:styleId="865">
     <w:name w:val="Grid Table 2"/>
-    <w:basedOn w:val="824"/>
+    <w:basedOn w:val="994"/>
     <w:uiPriority w:val="99"/>
     <w:pPr>
       <w:spacing w:after="0" w:line="240" w:lineRule="auto"/>
@@ -5276,9 +5298,9 @@
       </w:tcPr>
     </w:tblStylePr>
   </w:style>
-  <w:style w:type="table" w:styleId="62">
+  <w:style w:type="table" w:styleId="866">
     <w:name w:val="Grid Table 2 - Accent 1"/>
-    <w:basedOn w:val="824"/>
+    <w:basedOn w:val="994"/>
     <w:uiPriority w:val="99"/>
     <w:pPr>
       <w:spacing w:after="0" w:line="240" w:lineRule="auto"/>
@@ -5356,9 +5378,9 @@
       </w:tcPr>
     </w:tblStylePr>
   </w:style>
-  <w:style w:type="table" w:styleId="63">
+  <w:style w:type="table" w:styleId="867">
     <w:name w:val="Grid Table 2 - Accent 2"/>
-    <w:basedOn w:val="824"/>
+    <w:basedOn w:val="994"/>
     <w:uiPriority w:val="99"/>
     <w:pPr>
       <w:spacing w:after="0" w:line="240" w:lineRule="auto"/>
@@ -5436,9 +5458,9 @@
       </w:tcPr>
     </w:tblStylePr>
   </w:style>
-  <w:style w:type="table" w:styleId="64">
+  <w:style w:type="table" w:styleId="868">
     <w:name w:val="Grid Table 2 - Accent 3"/>
-    <w:basedOn w:val="824"/>
+    <w:basedOn w:val="994"/>
     <w:uiPriority w:val="99"/>
     <w:pPr>
       <w:spacing w:after="0" w:line="240" w:lineRule="auto"/>
@@ -5516,9 +5538,9 @@
       </w:tcPr>
     </w:tblStylePr>
   </w:style>
-  <w:style w:type="table" w:styleId="65">
+  <w:style w:type="table" w:styleId="869">
     <w:name w:val="Grid Table 2 - Accent 4"/>
-    <w:basedOn w:val="824"/>
+    <w:basedOn w:val="994"/>
     <w:uiPriority w:val="99"/>
     <w:pPr>
       <w:spacing w:after="0" w:line="240" w:lineRule="auto"/>
@@ -5596,9 +5618,9 @@
       </w:tcPr>
     </w:tblStylePr>
   </w:style>
-  <w:style w:type="table" w:styleId="66">
+  <w:style w:type="table" w:styleId="870">
     <w:name w:val="Grid Table 2 - Accent 5"/>
-    <w:basedOn w:val="824"/>
+    <w:basedOn w:val="994"/>
     <w:uiPriority w:val="99"/>
     <w:pPr>
       <w:spacing w:after="0" w:line="240" w:lineRule="auto"/>
@@ -5676,9 +5698,9 @@
       </w:tcPr>
     </w:tblStylePr>
   </w:style>
-  <w:style w:type="table" w:styleId="67">
+  <w:style w:type="table" w:styleId="871">
     <w:name w:val="Grid Table 2 - Accent 6"/>
-    <w:basedOn w:val="824"/>
+    <w:basedOn w:val="994"/>
     <w:uiPriority w:val="99"/>
     <w:pPr>
       <w:spacing w:after="0" w:line="240" w:lineRule="auto"/>
@@ -5756,9 +5778,9 @@
       </w:tcPr>
     </w:tblStylePr>
   </w:style>
-  <w:style w:type="table" w:styleId="68">
+  <w:style w:type="table" w:styleId="872">
     <w:name w:val="Grid Table 3"/>
-    <w:basedOn w:val="824"/>
+    <w:basedOn w:val="994"/>
     <w:uiPriority w:val="99"/>
     <w:pPr>
       <w:spacing w:after="0" w:line="240" w:lineRule="auto"/>
@@ -5802,7 +5824,7 @@
         <w:jc w:val="right"/>
       </w:pPr>
       <w:tcPr>
-        <w:shd w:color="ffffff"/>
+        <w:shd w:val="clear" w:color="ffffff"/>
         <w:tcBorders>
           <w:top w:val="none" w:color="000000" w:sz="4" w:space="0"/>
           <w:left w:val="none" w:color="000000" w:sz="4" w:space="0"/>
@@ -5832,7 +5854,7 @@
         <w:color w:val="404040"/>
       </w:rPr>
       <w:tcPr>
-        <w:shd w:color="ffffff"/>
+        <w:shd w:val="clear" w:color="ffffff"/>
         <w:tcBorders>
           <w:top w:val="none" w:color="000000" w:sz="4" w:space="0"/>
           <w:left w:val="none" w:color="000000" w:sz="4" w:space="0"/>
@@ -5857,9 +5879,9 @@
       </w:tcPr>
     </w:tblStylePr>
   </w:style>
-  <w:style w:type="table" w:styleId="69">
+  <w:style w:type="table" w:styleId="873">
     <w:name w:val="Grid Table 3 - Accent 1"/>
-    <w:basedOn w:val="824"/>
+    <w:basedOn w:val="994"/>
     <w:uiPriority w:val="99"/>
     <w:pPr>
       <w:spacing w:after="0" w:line="240" w:lineRule="auto"/>
@@ -5903,7 +5925,7 @@
         <w:jc w:val="right"/>
       </w:pPr>
       <w:tcPr>
-        <w:shd w:color="ffffff"/>
+        <w:shd w:val="clear" w:color="ffffff"/>
         <w:tcBorders>
           <w:top w:val="none" w:color="000000" w:sz="4" w:space="0"/>
           <w:left w:val="none" w:color="000000" w:sz="4" w:space="0"/>
@@ -5933,7 +5955,7 @@
         <w:color w:val="404040"/>
       </w:rPr>
       <w:tcPr>
-        <w:shd w:color="ffffff"/>
+        <w:shd w:val="clear" w:color="ffffff"/>
         <w:tcBorders>
           <w:top w:val="none" w:color="000000" w:sz="4" w:space="0"/>
           <w:left w:val="none" w:color="000000" w:sz="4" w:space="0"/>
@@ -5958,9 +5980,9 @@
       </w:tcPr>
     </w:tblStylePr>
   </w:style>
-  <w:style w:type="table" w:styleId="70">
+  <w:style w:type="table" w:styleId="874">
     <w:name w:val="Grid Table 3 - Accent 2"/>
-    <w:basedOn w:val="824"/>
+    <w:basedOn w:val="994"/>
     <w:uiPriority w:val="99"/>
     <w:pPr>
       <w:spacing w:after="0" w:line="240" w:lineRule="auto"/>
@@ -6004,7 +6026,7 @@
         <w:jc w:val="right"/>
       </w:pPr>
       <w:tcPr>
-        <w:shd w:color="ffffff"/>
+        <w:shd w:val="clear" w:color="ffffff"/>
         <w:tcBorders>
           <w:top w:val="none" w:color="000000" w:sz="4" w:space="0"/>
           <w:left w:val="none" w:color="000000" w:sz="4" w:space="0"/>
@@ -6034,7 +6056,7 @@
         <w:color w:val="404040"/>
       </w:rPr>
       <w:tcPr>
-        <w:shd w:color="ffffff"/>
+        <w:shd w:val="clear" w:color="ffffff"/>
         <w:tcBorders>
           <w:top w:val="none" w:color="000000" w:sz="4" w:space="0"/>
           <w:left w:val="none" w:color="000000" w:sz="4" w:space="0"/>
@@ -6059,9 +6081,9 @@
       </w:tcPr>
     </w:tblStylePr>
   </w:style>
-  <w:style w:type="table" w:styleId="71">
+  <w:style w:type="table" w:styleId="875">
     <w:name w:val="Grid Table 3 - Accent 3"/>
-    <w:basedOn w:val="824"/>
+    <w:basedOn w:val="994"/>
     <w:uiPriority w:val="99"/>
     <w:pPr>
       <w:spacing w:after="0" w:line="240" w:lineRule="auto"/>
@@ -6105,7 +6127,7 @@
         <w:jc w:val="right"/>
       </w:pPr>
       <w:tcPr>
-        <w:shd w:color="ffffff"/>
+        <w:shd w:val="clear" w:color="ffffff"/>
         <w:tcBorders>
           <w:top w:val="none" w:color="000000" w:sz="4" w:space="0"/>
           <w:left w:val="none" w:color="000000" w:sz="4" w:space="0"/>
@@ -6135,7 +6157,7 @@
         <w:color w:val="404040"/>
       </w:rPr>
       <w:tcPr>
-        <w:shd w:color="ffffff"/>
+        <w:shd w:val="clear" w:color="ffffff"/>
         <w:tcBorders>
           <w:top w:val="none" w:color="000000" w:sz="4" w:space="0"/>
           <w:left w:val="none" w:color="000000" w:sz="4" w:space="0"/>
@@ -6160,9 +6182,9 @@
       </w:tcPr>
     </w:tblStylePr>
   </w:style>
-  <w:style w:type="table" w:styleId="72">
+  <w:style w:type="table" w:styleId="876">
     <w:name w:val="Grid Table 3 - Accent 4"/>
-    <w:basedOn w:val="824"/>
+    <w:basedOn w:val="994"/>
     <w:uiPriority w:val="99"/>
     <w:pPr>
       <w:spacing w:after="0" w:line="240" w:lineRule="auto"/>
@@ -6206,7 +6228,7 @@
         <w:jc w:val="right"/>
       </w:pPr>
       <w:tcPr>
-        <w:shd w:color="ffffff"/>
+        <w:shd w:val="clear" w:color="ffffff"/>
         <w:tcBorders>
           <w:top w:val="none" w:color="000000" w:sz="4" w:space="0"/>
           <w:left w:val="none" w:color="000000" w:sz="4" w:space="0"/>
@@ -6236,7 +6258,7 @@
         <w:color w:val="404040"/>
       </w:rPr>
       <w:tcPr>
-        <w:shd w:color="ffffff"/>
+        <w:shd w:val="clear" w:color="ffffff"/>
         <w:tcBorders>
           <w:top w:val="none" w:color="000000" w:sz="4" w:space="0"/>
           <w:left w:val="none" w:color="000000" w:sz="4" w:space="0"/>
@@ -6261,9 +6283,9 @@
       </w:tcPr>
     </w:tblStylePr>
   </w:style>
-  <w:style w:type="table" w:styleId="73">
+  <w:style w:type="table" w:styleId="877">
     <w:name w:val="Grid Table 3 - Accent 5"/>
-    <w:basedOn w:val="824"/>
+    <w:basedOn w:val="994"/>
     <w:uiPriority w:val="99"/>
     <w:pPr>
       <w:spacing w:after="0" w:line="240" w:lineRule="auto"/>
@@ -6307,7 +6329,7 @@
         <w:jc w:val="right"/>
       </w:pPr>
       <w:tcPr>
-        <w:shd w:color="ffffff"/>
+        <w:shd w:val="clear" w:color="ffffff"/>
         <w:tcBorders>
           <w:top w:val="none" w:color="000000" w:sz="4" w:space="0"/>
           <w:left w:val="none" w:color="000000" w:sz="4" w:space="0"/>
@@ -6337,7 +6359,7 @@
         <w:color w:val="404040"/>
       </w:rPr>
       <w:tcPr>
-        <w:shd w:color="ffffff"/>
+        <w:shd w:val="clear" w:color="ffffff"/>
         <w:tcBorders>
           <w:top w:val="none" w:color="000000" w:sz="4" w:space="0"/>
           <w:left w:val="none" w:color="000000" w:sz="4" w:space="0"/>
@@ -6362,9 +6384,9 @@
       </w:tcPr>
     </w:tblStylePr>
   </w:style>
-  <w:style w:type="table" w:styleId="74">
+  <w:style w:type="table" w:styleId="878">
     <w:name w:val="Grid Table 3 - Accent 6"/>
-    <w:basedOn w:val="824"/>
+    <w:basedOn w:val="994"/>
     <w:uiPriority w:val="99"/>
     <w:pPr>
       <w:spacing w:after="0" w:line="240" w:lineRule="auto"/>
@@ -6408,7 +6430,7 @@
         <w:jc w:val="right"/>
       </w:pPr>
       <w:tcPr>
-        <w:shd w:color="ffffff"/>
+        <w:shd w:val="clear" w:color="ffffff"/>
         <w:tcBorders>
           <w:top w:val="none" w:color="000000" w:sz="4" w:space="0"/>
           <w:left w:val="none" w:color="000000" w:sz="4" w:space="0"/>
@@ -6438,7 +6460,7 @@
         <w:color w:val="404040"/>
       </w:rPr>
       <w:tcPr>
-        <w:shd w:color="ffffff"/>
+        <w:shd w:val="clear" w:color="ffffff"/>
         <w:tcBorders>
           <w:top w:val="none" w:color="000000" w:sz="4" w:space="0"/>
           <w:left w:val="none" w:color="000000" w:sz="4" w:space="0"/>
@@ -6463,9 +6485,9 @@
       </w:tcPr>
     </w:tblStylePr>
   </w:style>
-  <w:style w:type="table" w:styleId="75">
+  <w:style w:type="table" w:styleId="879">
     <w:name w:val="Grid Table 4"/>
-    <w:basedOn w:val="824"/>
+    <w:basedOn w:val="994"/>
     <w:uiPriority w:val="59"/>
     <w:pPr>
       <w:spacing w:after="0" w:line="240" w:lineRule="auto"/>
@@ -6544,9 +6566,9 @@
       </w:tcPr>
     </w:tblStylePr>
   </w:style>
-  <w:style w:type="table" w:styleId="76">
+  <w:style w:type="table" w:styleId="880">
     <w:name w:val="Grid Table 4 - Accent 1"/>
-    <w:basedOn w:val="824"/>
+    <w:basedOn w:val="994"/>
     <w:uiPriority w:val="59"/>
     <w:pPr>
       <w:spacing w:after="0" w:line="240" w:lineRule="auto"/>
@@ -6625,9 +6647,9 @@
       </w:tcPr>
     </w:tblStylePr>
   </w:style>
-  <w:style w:type="table" w:styleId="77">
+  <w:style w:type="table" w:styleId="881">
     <w:name w:val="Grid Table 4 - Accent 2"/>
-    <w:basedOn w:val="824"/>
+    <w:basedOn w:val="994"/>
     <w:uiPriority w:val="59"/>
     <w:pPr>
       <w:spacing w:after="0" w:line="240" w:lineRule="auto"/>
@@ -6706,9 +6728,9 @@
       </w:tcPr>
     </w:tblStylePr>
   </w:style>
-  <w:style w:type="table" w:styleId="78">
+  <w:style w:type="table" w:styleId="882">
     <w:name w:val="Grid Table 4 - Accent 3"/>
-    <w:basedOn w:val="824"/>
+    <w:basedOn w:val="994"/>
     <w:uiPriority w:val="59"/>
     <w:pPr>
       <w:spacing w:after="0" w:line="240" w:lineRule="auto"/>
@@ -6787,9 +6809,9 @@
       </w:tcPr>
     </w:tblStylePr>
   </w:style>
-  <w:style w:type="table" w:styleId="79">
+  <w:style w:type="table" w:styleId="883">
     <w:name w:val="Grid Table 4 - Accent 4"/>
-    <w:basedOn w:val="824"/>
+    <w:basedOn w:val="994"/>
     <w:uiPriority w:val="59"/>
     <w:pPr>
       <w:spacing w:after="0" w:line="240" w:lineRule="auto"/>
@@ -6868,9 +6890,9 @@
       </w:tcPr>
     </w:tblStylePr>
   </w:style>
-  <w:style w:type="table" w:styleId="80">
+  <w:style w:type="table" w:styleId="884">
     <w:name w:val="Grid Table 4 - Accent 5"/>
-    <w:basedOn w:val="824"/>
+    <w:basedOn w:val="994"/>
     <w:uiPriority w:val="59"/>
     <w:pPr>
       <w:spacing w:after="0" w:line="240" w:lineRule="auto"/>
@@ -6949,9 +6971,9 @@
       </w:tcPr>
     </w:tblStylePr>
   </w:style>
-  <w:style w:type="table" w:styleId="81">
+  <w:style w:type="table" w:styleId="885">
     <w:name w:val="Grid Table 4 - Accent 6"/>
-    <w:basedOn w:val="824"/>
+    <w:basedOn w:val="994"/>
     <w:uiPriority w:val="59"/>
     <w:pPr>
       <w:spacing w:after="0" w:line="240" w:lineRule="auto"/>
@@ -7030,9 +7052,9 @@
       </w:tcPr>
     </w:tblStylePr>
   </w:style>
-  <w:style w:type="table" w:styleId="82">
+  <w:style w:type="table" w:styleId="886">
     <w:name w:val="Grid Table 5 Dark"/>
-    <w:basedOn w:val="824"/>
+    <w:basedOn w:val="994"/>
     <w:uiPriority w:val="99"/>
     <w:pPr>
       <w:spacing w:after="0" w:line="240" w:lineRule="auto"/>
@@ -7109,9 +7131,9 @@
       </w:tcPr>
     </w:tblStylePr>
   </w:style>
-  <w:style w:type="table" w:styleId="83">
+  <w:style w:type="table" w:styleId="887">
     <w:name w:val="Grid Table 5 Dark- Accent 1"/>
-    <w:basedOn w:val="824"/>
+    <w:basedOn w:val="994"/>
     <w:uiPriority w:val="99"/>
     <w:pPr>
       <w:spacing w:after="0" w:line="240" w:lineRule="auto"/>
@@ -7188,9 +7210,9 @@
       </w:tcPr>
     </w:tblStylePr>
   </w:style>
-  <w:style w:type="table" w:styleId="84">
+  <w:style w:type="table" w:styleId="888">
     <w:name w:val="Grid Table 5 Dark - Accent 2"/>
-    <w:basedOn w:val="824"/>
+    <w:basedOn w:val="994"/>
     <w:uiPriority w:val="99"/>
     <w:pPr>
       <w:spacing w:after="0" w:line="240" w:lineRule="auto"/>
@@ -7267,9 +7289,9 @@
       </w:tcPr>
     </w:tblStylePr>
   </w:style>
-  <w:style w:type="table" w:styleId="85">
+  <w:style w:type="table" w:styleId="889">
     <w:name w:val="Grid Table 5 Dark - Accent 3"/>
-    <w:basedOn w:val="824"/>
+    <w:basedOn w:val="994"/>
     <w:uiPriority w:val="99"/>
     <w:pPr>
       <w:spacing w:after="0" w:line="240" w:lineRule="auto"/>
@@ -7346,9 +7368,9 @@
       </w:tcPr>
     </w:tblStylePr>
   </w:style>
-  <w:style w:type="table" w:styleId="86">
+  <w:style w:type="table" w:styleId="890">
     <w:name w:val="Grid Table 5 Dark- Accent 4"/>
-    <w:basedOn w:val="824"/>
+    <w:basedOn w:val="994"/>
     <w:uiPriority w:val="99"/>
     <w:pPr>
       <w:spacing w:after="0" w:line="240" w:lineRule="auto"/>
@@ -7425,9 +7447,9 @@
       </w:tcPr>
     </w:tblStylePr>
   </w:style>
-  <w:style w:type="table" w:styleId="87">
+  <w:style w:type="table" w:styleId="891">
     <w:name w:val="Grid Table 5 Dark - Accent 5"/>
-    <w:basedOn w:val="824"/>
+    <w:basedOn w:val="994"/>
     <w:uiPriority w:val="99"/>
     <w:pPr>
       <w:spacing w:after="0" w:line="240" w:lineRule="auto"/>
@@ -7504,9 +7526,9 @@
       </w:tcPr>
     </w:tblStylePr>
   </w:style>
-  <w:style w:type="table" w:styleId="88">
+  <w:style w:type="table" w:styleId="892">
     <w:name w:val="Grid Table 5 Dark - Accent 6"/>
-    <w:basedOn w:val="824"/>
+    <w:basedOn w:val="994"/>
     <w:uiPriority w:val="99"/>
     <w:pPr>
       <w:spacing w:after="0" w:line="240" w:lineRule="auto"/>
@@ -7583,9 +7605,9 @@
       </w:tcPr>
     </w:tblStylePr>
   </w:style>
-  <w:style w:type="table" w:styleId="89">
+  <w:style w:type="table" w:styleId="893">
     <w:name w:val="Grid Table 6 Colorful"/>
-    <w:basedOn w:val="824"/>
+    <w:basedOn w:val="994"/>
     <w:uiPriority w:val="99"/>
     <w:pPr>
       <w:spacing w:after="0" w:line="240" w:lineRule="auto"/>
@@ -7662,9 +7684,9 @@
       </w:rPr>
     </w:tblStylePr>
   </w:style>
-  <w:style w:type="table" w:styleId="90">
+  <w:style w:type="table" w:styleId="894">
     <w:name w:val="Grid Table 6 Colorful - Accent 1"/>
-    <w:basedOn w:val="824"/>
+    <w:basedOn w:val="994"/>
     <w:uiPriority w:val="99"/>
     <w:pPr>
       <w:spacing w:after="0" w:line="240" w:lineRule="auto"/>
@@ -7741,9 +7763,9 @@
       </w:rPr>
     </w:tblStylePr>
   </w:style>
-  <w:style w:type="table" w:styleId="91">
+  <w:style w:type="table" w:styleId="895">
     <w:name w:val="Grid Table 6 Colorful - Accent 2"/>
-    <w:basedOn w:val="824"/>
+    <w:basedOn w:val="994"/>
     <w:uiPriority w:val="99"/>
     <w:pPr>
       <w:spacing w:after="0" w:line="240" w:lineRule="auto"/>
@@ -7820,9 +7842,9 @@
       </w:rPr>
     </w:tblStylePr>
   </w:style>
-  <w:style w:type="table" w:styleId="92">
+  <w:style w:type="table" w:styleId="896">
     <w:name w:val="Grid Table 6 Colorful - Accent 3"/>
-    <w:basedOn w:val="824"/>
+    <w:basedOn w:val="994"/>
     <w:uiPriority w:val="99"/>
     <w:pPr>
       <w:spacing w:after="0" w:line="240" w:lineRule="auto"/>
@@ -7899,9 +7921,9 @@
       </w:rPr>
     </w:tblStylePr>
   </w:style>
-  <w:style w:type="table" w:styleId="93">
+  <w:style w:type="table" w:styleId="897">
     <w:name w:val="Grid Table 6 Colorful - Accent 4"/>
-    <w:basedOn w:val="824"/>
+    <w:basedOn w:val="994"/>
     <w:uiPriority w:val="99"/>
     <w:pPr>
       <w:spacing w:after="0" w:line="240" w:lineRule="auto"/>
@@ -7978,9 +8000,9 @@
       </w:rPr>
     </w:tblStylePr>
   </w:style>
-  <w:style w:type="table" w:styleId="94">
+  <w:style w:type="table" w:styleId="898">
     <w:name w:val="Grid Table 6 Colorful - Accent 5"/>
-    <w:basedOn w:val="824"/>
+    <w:basedOn w:val="994"/>
     <w:uiPriority w:val="99"/>
     <w:pPr>
       <w:spacing w:after="0" w:line="240" w:lineRule="auto"/>
@@ -8057,9 +8079,9 @@
       </w:rPr>
     </w:tblStylePr>
   </w:style>
-  <w:style w:type="table" w:styleId="95">
+  <w:style w:type="table" w:styleId="899">
     <w:name w:val="Grid Table 6 Colorful - Accent 6"/>
-    <w:basedOn w:val="824"/>
+    <w:basedOn w:val="994"/>
     <w:uiPriority w:val="99"/>
     <w:pPr>
       <w:spacing w:after="0" w:line="240" w:lineRule="auto"/>
@@ -8136,9 +8158,9 @@
       </w:rPr>
     </w:tblStylePr>
   </w:style>
-  <w:style w:type="table" w:styleId="96">
+  <w:style w:type="table" w:styleId="900">
     <w:name w:val="Grid Table 7 Colorful"/>
-    <w:basedOn w:val="824"/>
+    <w:basedOn w:val="994"/>
     <w:uiPriority w:val="99"/>
     <w:pPr>
       <w:spacing w:after="0" w:line="240" w:lineRule="auto"/>
@@ -8187,11 +8209,11 @@
         <w:jc w:val="right"/>
       </w:pPr>
       <w:tcPr>
-        <w:shd w:color="ffffff"/>
-        <w:tcBorders>
-          <w:top w:val="none"/>
-          <w:left w:val="none"/>
-          <w:bottom w:val="none"/>
+        <w:shd w:val="clear" w:color="ffffff"/>
+        <w:tcBorders>
+          <w:top w:val="none" w:color="000000" w:sz="4" w:space="0"/>
+          <w:left w:val="none" w:color="000000" w:sz="4" w:space="0"/>
+          <w:bottom w:val="none" w:color="000000" w:sz="4" w:space="0"/>
           <w:right w:val="single" w:color="000000" w:themeColor="text1" w:themeTint="80" w:sz="4" w:space="0"/>
         </w:tcBorders>
       </w:tcPr>
@@ -8206,10 +8228,10 @@
       <w:tcPr>
         <w:shd w:val="clear" w:color="ffffff" w:themeColor="light1" w:fill="ffffff" w:themeFill="light1"/>
         <w:tcBorders>
-          <w:top w:val="none"/>
-          <w:left w:val="none"/>
+          <w:top w:val="none" w:color="000000" w:sz="4" w:space="0"/>
+          <w:left w:val="none" w:color="000000" w:sz="4" w:space="0"/>
           <w:bottom w:val="single" w:color="000000" w:themeColor="text1" w:themeTint="80" w:sz="4" w:space="0"/>
-          <w:right w:val="none"/>
+          <w:right w:val="none" w:color="000000" w:sz="4" w:space="0"/>
         </w:tcBorders>
       </w:tcPr>
     </w:tblStylePr>
@@ -8221,12 +8243,12 @@
         <w:sz w:val="22"/>
       </w:rPr>
       <w:tcPr>
-        <w:shd w:color="ffffff"/>
-        <w:tcBorders>
-          <w:top w:val="none"/>
+        <w:shd w:val="clear" w:color="ffffff"/>
+        <w:tcBorders>
+          <w:top w:val="none" w:color="000000" w:sz="4" w:space="0"/>
           <w:left w:val="single" w:color="000000" w:themeColor="text1" w:themeTint="80" w:sz="4" w:space="0"/>
-          <w:bottom w:val="none"/>
-          <w:right w:val="none"/>
+          <w:bottom w:val="none" w:color="000000" w:sz="4" w:space="0"/>
+          <w:right w:val="none" w:color="000000" w:sz="4" w:space="0"/>
         </w:tcBorders>
       </w:tcPr>
     </w:tblStylePr>
@@ -8241,16 +8263,16 @@
         <w:shd w:val="clear" w:color="ffffff" w:themeColor="light1" w:fill="ffffff" w:themeFill="light1"/>
         <w:tcBorders>
           <w:top w:val="single" w:color="000000" w:themeColor="text1" w:themeTint="80" w:sz="4" w:space="0"/>
-          <w:left w:val="none"/>
-          <w:bottom w:val="none"/>
-          <w:right w:val="none"/>
-        </w:tcBorders>
-      </w:tcPr>
-    </w:tblStylePr>
-  </w:style>
-  <w:style w:type="table" w:styleId="97">
+          <w:left w:val="none" w:color="000000" w:sz="4" w:space="0"/>
+          <w:bottom w:val="none" w:color="000000" w:sz="4" w:space="0"/>
+          <w:right w:val="none" w:color="000000" w:sz="4" w:space="0"/>
+        </w:tcBorders>
+      </w:tcPr>
+    </w:tblStylePr>
+  </w:style>
+  <w:style w:type="table" w:styleId="901">
     <w:name w:val="Grid Table 7 Colorful - Accent 1"/>
-    <w:basedOn w:val="824"/>
+    <w:basedOn w:val="994"/>
     <w:uiPriority w:val="99"/>
     <w:pPr>
       <w:spacing w:after="0" w:line="240" w:lineRule="auto"/>
@@ -8299,11 +8321,11 @@
         <w:jc w:val="right"/>
       </w:pPr>
       <w:tcPr>
-        <w:shd w:color="ffffff"/>
-        <w:tcBorders>
-          <w:top w:val="none"/>
-          <w:left w:val="none"/>
-          <w:bottom w:val="none"/>
+        <w:shd w:val="clear" w:color="ffffff"/>
+        <w:tcBorders>
+          <w:top w:val="none" w:color="000000" w:sz="4" w:space="0"/>
+          <w:left w:val="none" w:color="000000" w:sz="4" w:space="0"/>
+          <w:bottom w:val="none" w:color="000000" w:sz="4" w:space="0"/>
           <w:right w:val="single" w:color="000000" w:themeColor="accent1" w:themeTint="80" w:sz="4" w:space="0"/>
         </w:tcBorders>
       </w:tcPr>
@@ -8318,10 +8340,10 @@
       <w:tcPr>
         <w:shd w:val="clear" w:color="ffffff" w:themeColor="light1" w:fill="ffffff" w:themeFill="light1"/>
         <w:tcBorders>
-          <w:top w:val="none"/>
-          <w:left w:val="none"/>
+          <w:top w:val="none" w:color="000000" w:sz="4" w:space="0"/>
+          <w:left w:val="none" w:color="000000" w:sz="4" w:space="0"/>
           <w:bottom w:val="single" w:color="000000" w:themeColor="accent1" w:themeTint="80" w:sz="4" w:space="0"/>
-          <w:right w:val="none"/>
+          <w:right w:val="none" w:color="000000" w:sz="4" w:space="0"/>
         </w:tcBorders>
       </w:tcPr>
     </w:tblStylePr>
@@ -8333,12 +8355,12 @@
         <w:sz w:val="22"/>
       </w:rPr>
       <w:tcPr>
-        <w:shd w:color="ffffff"/>
-        <w:tcBorders>
-          <w:top w:val="none"/>
+        <w:shd w:val="clear" w:color="ffffff"/>
+        <w:tcBorders>
+          <w:top w:val="none" w:color="000000" w:sz="4" w:space="0"/>
           <w:left w:val="single" w:color="000000" w:themeColor="accent1" w:themeTint="80" w:sz="4" w:space="0"/>
-          <w:bottom w:val="none"/>
-          <w:right w:val="none"/>
+          <w:bottom w:val="none" w:color="000000" w:sz="4" w:space="0"/>
+          <w:right w:val="none" w:color="000000" w:sz="4" w:space="0"/>
         </w:tcBorders>
       </w:tcPr>
     </w:tblStylePr>
@@ -8353,16 +8375,16 @@
         <w:shd w:val="clear" w:color="ffffff" w:themeColor="light1" w:fill="ffffff" w:themeFill="light1"/>
         <w:tcBorders>
           <w:top w:val="single" w:color="000000" w:themeColor="accent1" w:themeTint="80" w:sz="4" w:space="0"/>
-          <w:left w:val="none"/>
-          <w:bottom w:val="none"/>
-          <w:right w:val="none"/>
-        </w:tcBorders>
-      </w:tcPr>
-    </w:tblStylePr>
-  </w:style>
-  <w:style w:type="table" w:styleId="98">
+          <w:left w:val="none" w:color="000000" w:sz="4" w:space="0"/>
+          <w:bottom w:val="none" w:color="000000" w:sz="4" w:space="0"/>
+          <w:right w:val="none" w:color="000000" w:sz="4" w:space="0"/>
+        </w:tcBorders>
+      </w:tcPr>
+    </w:tblStylePr>
+  </w:style>
+  <w:style w:type="table" w:styleId="902">
     <w:name w:val="Grid Table 7 Colorful - Accent 2"/>
-    <w:basedOn w:val="824"/>
+    <w:basedOn w:val="994"/>
     <w:uiPriority w:val="99"/>
     <w:pPr>
       <w:spacing w:after="0" w:line="240" w:lineRule="auto"/>
@@ -8411,11 +8433,11 @@
         <w:jc w:val="right"/>
       </w:pPr>
       <w:tcPr>
-        <w:shd w:color="ffffff"/>
-        <w:tcBorders>
-          <w:top w:val="none"/>
-          <w:left w:val="none"/>
-          <w:bottom w:val="none"/>
+        <w:shd w:val="clear" w:color="ffffff"/>
+        <w:tcBorders>
+          <w:top w:val="none" w:color="000000" w:sz="4" w:space="0"/>
+          <w:left w:val="none" w:color="000000" w:sz="4" w:space="0"/>
+          <w:bottom w:val="none" w:color="000000" w:sz="4" w:space="0"/>
           <w:right w:val="single" w:color="000000" w:themeColor="accent2" w:themeTint="97" w:sz="4" w:space="0"/>
         </w:tcBorders>
       </w:tcPr>
@@ -8430,10 +8452,10 @@
       <w:tcPr>
         <w:shd w:val="clear" w:color="ffffff" w:themeColor="light1" w:fill="ffffff" w:themeFill="light1"/>
         <w:tcBorders>
-          <w:top w:val="none"/>
-          <w:left w:val="none"/>
+          <w:top w:val="none" w:color="000000" w:sz="4" w:space="0"/>
+          <w:left w:val="none" w:color="000000" w:sz="4" w:space="0"/>
           <w:bottom w:val="single" w:color="000000" w:themeColor="accent2" w:themeTint="97" w:sz="4" w:space="0"/>
-          <w:right w:val="none"/>
+          <w:right w:val="none" w:color="000000" w:sz="4" w:space="0"/>
         </w:tcBorders>
       </w:tcPr>
     </w:tblStylePr>
@@ -8445,12 +8467,12 @@
         <w:sz w:val="22"/>
       </w:rPr>
       <w:tcPr>
-        <w:shd w:color="ffffff"/>
-        <w:tcBorders>
-          <w:top w:val="none"/>
+        <w:shd w:val="clear" w:color="ffffff"/>
+        <w:tcBorders>
+          <w:top w:val="none" w:color="000000" w:sz="4" w:space="0"/>
           <w:left w:val="single" w:color="000000" w:themeColor="accent2" w:themeTint="97" w:sz="4" w:space="0"/>
-          <w:bottom w:val="none"/>
-          <w:right w:val="none"/>
+          <w:bottom w:val="none" w:color="000000" w:sz="4" w:space="0"/>
+          <w:right w:val="none" w:color="000000" w:sz="4" w:space="0"/>
         </w:tcBorders>
       </w:tcPr>
     </w:tblStylePr>
@@ -8465,16 +8487,16 @@
         <w:shd w:val="clear" w:color="ffffff" w:themeColor="light1" w:fill="ffffff" w:themeFill="light1"/>
         <w:tcBorders>
           <w:top w:val="single" w:color="000000" w:themeColor="accent2" w:themeTint="97" w:sz="4" w:space="0"/>
-          <w:left w:val="none"/>
-          <w:bottom w:val="none"/>
-          <w:right w:val="none"/>
-        </w:tcBorders>
-      </w:tcPr>
-    </w:tblStylePr>
-  </w:style>
-  <w:style w:type="table" w:styleId="99">
+          <w:left w:val="none" w:color="000000" w:sz="4" w:space="0"/>
+          <w:bottom w:val="none" w:color="000000" w:sz="4" w:space="0"/>
+          <w:right w:val="none" w:color="000000" w:sz="4" w:space="0"/>
+        </w:tcBorders>
+      </w:tcPr>
+    </w:tblStylePr>
+  </w:style>
+  <w:style w:type="table" w:styleId="903">
     <w:name w:val="Grid Table 7 Colorful - Accent 3"/>
-    <w:basedOn w:val="824"/>
+    <w:basedOn w:val="994"/>
     <w:uiPriority w:val="99"/>
     <w:pPr>
       <w:spacing w:after="0" w:line="240" w:lineRule="auto"/>
@@ -8523,11 +8545,11 @@
         <w:jc w:val="right"/>
       </w:pPr>
       <w:tcPr>
-        <w:shd w:color="ffffff"/>
-        <w:tcBorders>
-          <w:top w:val="none"/>
-          <w:left w:val="none"/>
-          <w:bottom w:val="none"/>
+        <w:shd w:val="clear" w:color="ffffff"/>
+        <w:tcBorders>
+          <w:top w:val="none" w:color="000000" w:sz="4" w:space="0"/>
+          <w:left w:val="none" w:color="000000" w:sz="4" w:space="0"/>
+          <w:bottom w:val="none" w:color="000000" w:sz="4" w:space="0"/>
           <w:right w:val="single" w:color="000000" w:themeColor="accent3" w:themeTint="FE" w:sz="4" w:space="0"/>
         </w:tcBorders>
       </w:tcPr>
@@ -8542,10 +8564,10 @@
       <w:tcPr>
         <w:shd w:val="clear" w:color="ffffff" w:themeColor="light1" w:fill="ffffff" w:themeFill="light1"/>
         <w:tcBorders>
-          <w:top w:val="none"/>
-          <w:left w:val="none"/>
+          <w:top w:val="none" w:color="000000" w:sz="4" w:space="0"/>
+          <w:left w:val="none" w:color="000000" w:sz="4" w:space="0"/>
           <w:bottom w:val="single" w:color="000000" w:themeColor="accent3" w:themeTint="FE" w:sz="4" w:space="0"/>
-          <w:right w:val="none"/>
+          <w:right w:val="none" w:color="000000" w:sz="4" w:space="0"/>
         </w:tcBorders>
       </w:tcPr>
     </w:tblStylePr>
@@ -8557,12 +8579,12 @@
         <w:sz w:val="22"/>
       </w:rPr>
       <w:tcPr>
-        <w:shd w:color="ffffff"/>
-        <w:tcBorders>
-          <w:top w:val="none"/>
+        <w:shd w:val="clear" w:color="ffffff"/>
+        <w:tcBorders>
+          <w:top w:val="none" w:color="000000" w:sz="4" w:space="0"/>
           <w:left w:val="single" w:color="000000" w:themeColor="accent3" w:themeTint="FE" w:sz="4" w:space="0"/>
-          <w:bottom w:val="none"/>
-          <w:right w:val="none"/>
+          <w:bottom w:val="none" w:color="000000" w:sz="4" w:space="0"/>
+          <w:right w:val="none" w:color="000000" w:sz="4" w:space="0"/>
         </w:tcBorders>
       </w:tcPr>
     </w:tblStylePr>
@@ -8577,16 +8599,16 @@
         <w:shd w:val="clear" w:color="ffffff" w:themeColor="light1" w:fill="ffffff" w:themeFill="light1"/>
         <w:tcBorders>
           <w:top w:val="single" w:color="000000" w:themeColor="accent3" w:themeTint="FE" w:sz="4" w:space="0"/>
-          <w:left w:val="none"/>
-          <w:bottom w:val="none"/>
-          <w:right w:val="none"/>
-        </w:tcBorders>
-      </w:tcPr>
-    </w:tblStylePr>
-  </w:style>
-  <w:style w:type="table" w:styleId="100">
+          <w:left w:val="none" w:color="000000" w:sz="4" w:space="0"/>
+          <w:bottom w:val="none" w:color="000000" w:sz="4" w:space="0"/>
+          <w:right w:val="none" w:color="000000" w:sz="4" w:space="0"/>
+        </w:tcBorders>
+      </w:tcPr>
+    </w:tblStylePr>
+  </w:style>
+  <w:style w:type="table" w:styleId="904">
     <w:name w:val="Grid Table 7 Colorful - Accent 4"/>
-    <w:basedOn w:val="824"/>
+    <w:basedOn w:val="994"/>
     <w:uiPriority w:val="99"/>
     <w:pPr>
       <w:spacing w:after="0" w:line="240" w:lineRule="auto"/>
@@ -8635,11 +8657,11 @@
         <w:jc w:val="right"/>
       </w:pPr>
       <w:tcPr>
-        <w:shd w:color="ffffff"/>
-        <w:tcBorders>
-          <w:top w:val="none"/>
-          <w:left w:val="none"/>
-          <w:bottom w:val="none"/>
+        <w:shd w:val="clear" w:color="ffffff"/>
+        <w:tcBorders>
+          <w:top w:val="none" w:color="000000" w:sz="4" w:space="0"/>
+          <w:left w:val="none" w:color="000000" w:sz="4" w:space="0"/>
+          <w:bottom w:val="none" w:color="000000" w:sz="4" w:space="0"/>
           <w:right w:val="single" w:color="000000" w:themeColor="accent4" w:themeTint="9A" w:sz="4" w:space="0"/>
         </w:tcBorders>
       </w:tcPr>
@@ -8654,10 +8676,10 @@
       <w:tcPr>
         <w:shd w:val="clear" w:color="ffffff" w:themeColor="light1" w:fill="ffffff" w:themeFill="light1"/>
         <w:tcBorders>
-          <w:top w:val="none"/>
-          <w:left w:val="none"/>
+          <w:top w:val="none" w:color="000000" w:sz="4" w:space="0"/>
+          <w:left w:val="none" w:color="000000" w:sz="4" w:space="0"/>
           <w:bottom w:val="single" w:color="000000" w:themeColor="accent4" w:themeTint="9A" w:sz="4" w:space="0"/>
-          <w:right w:val="none"/>
+          <w:right w:val="none" w:color="000000" w:sz="4" w:space="0"/>
         </w:tcBorders>
       </w:tcPr>
     </w:tblStylePr>
@@ -8669,12 +8691,12 @@
         <w:sz w:val="22"/>
       </w:rPr>
       <w:tcPr>
-        <w:shd w:color="ffffff"/>
-        <w:tcBorders>
-          <w:top w:val="none"/>
+        <w:shd w:val="clear" w:color="ffffff"/>
+        <w:tcBorders>
+          <w:top w:val="none" w:color="000000" w:sz="4" w:space="0"/>
           <w:left w:val="single" w:color="000000" w:themeColor="accent4" w:themeTint="9A" w:sz="4" w:space="0"/>
-          <w:bottom w:val="none"/>
-          <w:right w:val="none"/>
+          <w:bottom w:val="none" w:color="000000" w:sz="4" w:space="0"/>
+          <w:right w:val="none" w:color="000000" w:sz="4" w:space="0"/>
         </w:tcBorders>
       </w:tcPr>
     </w:tblStylePr>
@@ -8689,16 +8711,16 @@
         <w:shd w:val="clear" w:color="ffffff" w:themeColor="light1" w:fill="ffffff" w:themeFill="light1"/>
         <w:tcBorders>
           <w:top w:val="single" w:color="000000" w:themeColor="accent4" w:themeTint="9A" w:sz="4" w:space="0"/>
-          <w:left w:val="none"/>
-          <w:bottom w:val="none"/>
-          <w:right w:val="none"/>
-        </w:tcBorders>
-      </w:tcPr>
-    </w:tblStylePr>
-  </w:style>
-  <w:style w:type="table" w:styleId="101">
+          <w:left w:val="none" w:color="000000" w:sz="4" w:space="0"/>
+          <w:bottom w:val="none" w:color="000000" w:sz="4" w:space="0"/>
+          <w:right w:val="none" w:color="000000" w:sz="4" w:space="0"/>
+        </w:tcBorders>
+      </w:tcPr>
+    </w:tblStylePr>
+  </w:style>
+  <w:style w:type="table" w:styleId="905">
     <w:name w:val="Grid Table 7 Colorful - Accent 5"/>
-    <w:basedOn w:val="824"/>
+    <w:basedOn w:val="994"/>
     <w:uiPriority w:val="99"/>
     <w:pPr>
       <w:spacing w:after="0" w:line="240" w:lineRule="auto"/>
@@ -8747,11 +8769,11 @@
         <w:jc w:val="right"/>
       </w:pPr>
       <w:tcPr>
-        <w:shd w:color="ffffff"/>
-        <w:tcBorders>
-          <w:top w:val="none"/>
-          <w:left w:val="none"/>
-          <w:bottom w:val="none"/>
+        <w:shd w:val="clear" w:color="ffffff"/>
+        <w:tcBorders>
+          <w:top w:val="none" w:color="000000" w:sz="4" w:space="0"/>
+          <w:left w:val="none" w:color="000000" w:sz="4" w:space="0"/>
+          <w:bottom w:val="none" w:color="000000" w:sz="4" w:space="0"/>
           <w:right w:val="single" w:color="000000" w:themeColor="accent5" w:themeTint="90" w:sz="4" w:space="0"/>
         </w:tcBorders>
       </w:tcPr>
@@ -8766,10 +8788,10 @@
       <w:tcPr>
         <w:shd w:val="clear" w:color="ffffff" w:themeColor="light1" w:fill="ffffff" w:themeFill="light1"/>
         <w:tcBorders>
-          <w:top w:val="none"/>
-          <w:left w:val="none"/>
+          <w:top w:val="none" w:color="000000" w:sz="4" w:space="0"/>
+          <w:left w:val="none" w:color="000000" w:sz="4" w:space="0"/>
           <w:bottom w:val="single" w:color="000000" w:themeColor="accent5" w:themeTint="90" w:sz="4" w:space="0"/>
-          <w:right w:val="none"/>
+          <w:right w:val="none" w:color="000000" w:sz="4" w:space="0"/>
         </w:tcBorders>
       </w:tcPr>
     </w:tblStylePr>
@@ -8781,12 +8803,12 @@
         <w:sz w:val="22"/>
       </w:rPr>
       <w:tcPr>
-        <w:shd w:color="ffffff"/>
-        <w:tcBorders>
-          <w:top w:val="none"/>
+        <w:shd w:val="clear" w:color="ffffff"/>
+        <w:tcBorders>
+          <w:top w:val="none" w:color="000000" w:sz="4" w:space="0"/>
           <w:left w:val="single" w:color="000000" w:themeColor="accent5" w:themeTint="90" w:sz="4" w:space="0"/>
-          <w:bottom w:val="none"/>
-          <w:right w:val="none"/>
+          <w:bottom w:val="none" w:color="000000" w:sz="4" w:space="0"/>
+          <w:right w:val="none" w:color="000000" w:sz="4" w:space="0"/>
         </w:tcBorders>
       </w:tcPr>
     </w:tblStylePr>
@@ -8801,16 +8823,16 @@
         <w:shd w:val="clear" w:color="ffffff" w:themeColor="light1" w:fill="ffffff" w:themeFill="light1"/>
         <w:tcBorders>
           <w:top w:val="single" w:color="000000" w:themeColor="accent5" w:themeTint="90" w:sz="4" w:space="0"/>
-          <w:left w:val="none"/>
-          <w:bottom w:val="none"/>
-          <w:right w:val="none"/>
-        </w:tcBorders>
-      </w:tcPr>
-    </w:tblStylePr>
-  </w:style>
-  <w:style w:type="table" w:styleId="102">
+          <w:left w:val="none" w:color="000000" w:sz="4" w:space="0"/>
+          <w:bottom w:val="none" w:color="000000" w:sz="4" w:space="0"/>
+          <w:right w:val="none" w:color="000000" w:sz="4" w:space="0"/>
+        </w:tcBorders>
+      </w:tcPr>
+    </w:tblStylePr>
+  </w:style>
+  <w:style w:type="table" w:styleId="906">
     <w:name w:val="Grid Table 7 Colorful - Accent 6"/>
-    <w:basedOn w:val="824"/>
+    <w:basedOn w:val="994"/>
     <w:uiPriority w:val="99"/>
     <w:pPr>
       <w:spacing w:after="0" w:line="240" w:lineRule="auto"/>
@@ -8859,11 +8881,11 @@
         <w:jc w:val="right"/>
       </w:pPr>
       <w:tcPr>
-        <w:shd w:color="ffffff"/>
-        <w:tcBorders>
-          <w:top w:val="none"/>
-          <w:left w:val="none"/>
-          <w:bottom w:val="none"/>
+        <w:shd w:val="clear" w:color="ffffff"/>
+        <w:tcBorders>
+          <w:top w:val="none" w:color="000000" w:sz="4" w:space="0"/>
+          <w:left w:val="none" w:color="000000" w:sz="4" w:space="0"/>
+          <w:bottom w:val="none" w:color="000000" w:sz="4" w:space="0"/>
           <w:right w:val="single" w:color="000000" w:themeColor="accent6" w:themeTint="90" w:sz="4" w:space="0"/>
         </w:tcBorders>
       </w:tcPr>
@@ -8878,10 +8900,10 @@
       <w:tcPr>
         <w:shd w:val="clear" w:color="ffffff" w:themeColor="light1" w:fill="ffffff" w:themeFill="light1"/>
         <w:tcBorders>
-          <w:top w:val="none"/>
-          <w:left w:val="none"/>
+          <w:top w:val="none" w:color="000000" w:sz="4" w:space="0"/>
+          <w:left w:val="none" w:color="000000" w:sz="4" w:space="0"/>
           <w:bottom w:val="single" w:color="000000" w:themeColor="accent6" w:themeTint="90" w:sz="4" w:space="0"/>
-          <w:right w:val="none"/>
+          <w:right w:val="none" w:color="000000" w:sz="4" w:space="0"/>
         </w:tcBorders>
       </w:tcPr>
     </w:tblStylePr>
@@ -8893,12 +8915,12 @@
         <w:sz w:val="22"/>
       </w:rPr>
       <w:tcPr>
-        <w:shd w:color="ffffff"/>
-        <w:tcBorders>
-          <w:top w:val="none"/>
+        <w:shd w:val="clear" w:color="ffffff"/>
+        <w:tcBorders>
+          <w:top w:val="none" w:color="000000" w:sz="4" w:space="0"/>
           <w:left w:val="single" w:color="000000" w:themeColor="accent6" w:themeTint="90" w:sz="4" w:space="0"/>
-          <w:bottom w:val="none"/>
-          <w:right w:val="none"/>
+          <w:bottom w:val="none" w:color="000000" w:sz="4" w:space="0"/>
+          <w:right w:val="none" w:color="000000" w:sz="4" w:space="0"/>
         </w:tcBorders>
       </w:tcPr>
     </w:tblStylePr>
@@ -8913,16 +8935,16 @@
         <w:shd w:val="clear" w:color="ffffff" w:themeColor="light1" w:fill="ffffff" w:themeFill="light1"/>
         <w:tcBorders>
           <w:top w:val="single" w:color="000000" w:themeColor="accent6" w:themeTint="90" w:sz="4" w:space="0"/>
-          <w:left w:val="none"/>
-          <w:bottom w:val="none"/>
-          <w:right w:val="none"/>
-        </w:tcBorders>
-      </w:tcPr>
-    </w:tblStylePr>
-  </w:style>
-  <w:style w:type="table" w:styleId="103">
+          <w:left w:val="none" w:color="000000" w:sz="4" w:space="0"/>
+          <w:bottom w:val="none" w:color="000000" w:sz="4" w:space="0"/>
+          <w:right w:val="none" w:color="000000" w:sz="4" w:space="0"/>
+        </w:tcBorders>
+      </w:tcPr>
+    </w:tblStylePr>
+  </w:style>
+  <w:style w:type="table" w:styleId="907">
     <w:name w:val="List Table 1 Light"/>
-    <w:basedOn w:val="824"/>
+    <w:basedOn w:val="994"/>
     <w:uiPriority w:val="99"/>
     <w:pPr>
       <w:spacing w:after="0" w:line="240" w:lineRule="auto"/>
@@ -8983,9 +9005,9 @@
       </w:tcPr>
     </w:tblStylePr>
   </w:style>
-  <w:style w:type="table" w:styleId="104">
+  <w:style w:type="table" w:styleId="908">
     <w:name w:val="List Table 1 Light - Accent 1"/>
-    <w:basedOn w:val="824"/>
+    <w:basedOn w:val="994"/>
     <w:uiPriority w:val="99"/>
     <w:pPr>
       <w:spacing w:after="0" w:line="240" w:lineRule="auto"/>
@@ -9046,9 +9068,9 @@
       </w:tcPr>
     </w:tblStylePr>
   </w:style>
-  <w:style w:type="table" w:styleId="105">
+  <w:style w:type="table" w:styleId="909">
     <w:name w:val="List Table 1 Light - Accent 2"/>
-    <w:basedOn w:val="824"/>
+    <w:basedOn w:val="994"/>
     <w:uiPriority w:val="99"/>
     <w:pPr>
       <w:spacing w:after="0" w:line="240" w:lineRule="auto"/>
@@ -9109,9 +9131,9 @@
       </w:tcPr>
     </w:tblStylePr>
   </w:style>
-  <w:style w:type="table" w:styleId="106">
+  <w:style w:type="table" w:styleId="910">
     <w:name w:val="List Table 1 Light - Accent 3"/>
-    <w:basedOn w:val="824"/>
+    <w:basedOn w:val="994"/>
     <w:uiPriority w:val="99"/>
     <w:pPr>
       <w:spacing w:after="0" w:line="240" w:lineRule="auto"/>
@@ -9172,9 +9194,9 @@
       </w:tcPr>
     </w:tblStylePr>
   </w:style>
-  <w:style w:type="table" w:styleId="107">
+  <w:style w:type="table" w:styleId="911">
     <w:name w:val="List Table 1 Light - Accent 4"/>
-    <w:basedOn w:val="824"/>
+    <w:basedOn w:val="994"/>
     <w:uiPriority w:val="99"/>
     <w:pPr>
       <w:spacing w:after="0" w:line="240" w:lineRule="auto"/>
@@ -9235,9 +9257,9 @@
       </w:tcPr>
     </w:tblStylePr>
   </w:style>
-  <w:style w:type="table" w:styleId="108">
+  <w:style w:type="table" w:styleId="912">
     <w:name w:val="List Table 1 Light - Accent 5"/>
-    <w:basedOn w:val="824"/>
+    <w:basedOn w:val="994"/>
     <w:uiPriority w:val="99"/>
     <w:pPr>
       <w:spacing w:after="0" w:line="240" w:lineRule="auto"/>
@@ -9298,9 +9320,9 @@
       </w:tcPr>
     </w:tblStylePr>
   </w:style>
-  <w:style w:type="table" w:styleId="109">
+  <w:style w:type="table" w:styleId="913">
     <w:name w:val="List Table 1 Light - Accent 6"/>
-    <w:basedOn w:val="824"/>
+    <w:basedOn w:val="994"/>
     <w:uiPriority w:val="99"/>
     <w:pPr>
       <w:spacing w:after="0" w:line="240" w:lineRule="auto"/>
@@ -9361,9 +9383,9 @@
       </w:tcPr>
     </w:tblStylePr>
   </w:style>
-  <w:style w:type="table" w:styleId="110">
+  <w:style w:type="table" w:styleId="914">
     <w:name w:val="List Table 2"/>
-    <w:basedOn w:val="824"/>
+    <w:basedOn w:val="994"/>
     <w:uiPriority w:val="99"/>
     <w:pPr>
       <w:spacing w:after="0" w:line="240" w:lineRule="auto"/>
@@ -9447,9 +9469,9 @@
       </w:tcPr>
     </w:tblStylePr>
   </w:style>
-  <w:style w:type="table" w:styleId="111">
+  <w:style w:type="table" w:styleId="915">
     <w:name w:val="List Table 2 - Accent 1"/>
-    <w:basedOn w:val="824"/>
+    <w:basedOn w:val="994"/>
     <w:uiPriority w:val="99"/>
     <w:pPr>
       <w:spacing w:after="0" w:line="240" w:lineRule="auto"/>
@@ -9533,9 +9555,9 @@
       </w:tcPr>
     </w:tblStylePr>
   </w:style>
-  <w:style w:type="table" w:styleId="112">
+  <w:style w:type="table" w:styleId="916">
     <w:name w:val="List Table 2 - Accent 2"/>
-    <w:basedOn w:val="824"/>
+    <w:basedOn w:val="994"/>
     <w:uiPriority w:val="99"/>
     <w:pPr>
       <w:spacing w:after="0" w:line="240" w:lineRule="auto"/>
@@ -9619,9 +9641,9 @@
       </w:tcPr>
     </w:tblStylePr>
   </w:style>
-  <w:style w:type="table" w:styleId="113">
+  <w:style w:type="table" w:styleId="917">
     <w:name w:val="List Table 2 - Accent 3"/>
-    <w:basedOn w:val="824"/>
+    <w:basedOn w:val="994"/>
     <w:uiPriority w:val="99"/>
     <w:pPr>
       <w:spacing w:after="0" w:line="240" w:lineRule="auto"/>
@@ -9705,9 +9727,9 @@
       </w:tcPr>
     </w:tblStylePr>
   </w:style>
-  <w:style w:type="table" w:styleId="114">
+  <w:style w:type="table" w:styleId="918">
     <w:name w:val="List Table 2 - Accent 4"/>
-    <w:basedOn w:val="824"/>
+    <w:basedOn w:val="994"/>
     <w:uiPriority w:val="99"/>
     <w:pPr>
       <w:spacing w:after="0" w:line="240" w:lineRule="auto"/>
@@ -9791,9 +9813,9 @@
       </w:tcPr>
     </w:tblStylePr>
   </w:style>
-  <w:style w:type="table" w:styleId="115">
+  <w:style w:type="table" w:styleId="919">
     <w:name w:val="List Table 2 - Accent 5"/>
-    <w:basedOn w:val="824"/>
+    <w:basedOn w:val="994"/>
     <w:uiPriority w:val="99"/>
     <w:pPr>
       <w:spacing w:after="0" w:line="240" w:lineRule="auto"/>
@@ -9877,9 +9899,9 @@
       </w:tcPr>
     </w:tblStylePr>
   </w:style>
-  <w:style w:type="table" w:styleId="116">
+  <w:style w:type="table" w:styleId="920">
     <w:name w:val="List Table 2 - Accent 6"/>
-    <w:basedOn w:val="824"/>
+    <w:basedOn w:val="994"/>
     <w:uiPriority w:val="99"/>
     <w:pPr>
       <w:spacing w:after="0" w:line="240" w:lineRule="auto"/>
@@ -9963,9 +9985,9 @@
       </w:tcPr>
     </w:tblStylePr>
   </w:style>
-  <w:style w:type="table" w:styleId="117">
+  <w:style w:type="table" w:styleId="921">
     <w:name w:val="List Table 3"/>
-    <w:basedOn w:val="824"/>
+    <w:basedOn w:val="994"/>
     <w:uiPriority w:val="99"/>
     <w:pPr>
       <w:spacing w:after="0" w:line="240" w:lineRule="auto"/>
@@ -10037,9 +10059,9 @@
       </w:rPr>
     </w:tblStylePr>
   </w:style>
-  <w:style w:type="table" w:styleId="118">
+  <w:style w:type="table" w:styleId="922">
     <w:name w:val="List Table 3 - Accent 1"/>
-    <w:basedOn w:val="824"/>
+    <w:basedOn w:val="994"/>
     <w:uiPriority w:val="99"/>
     <w:pPr>
       <w:spacing w:after="0" w:line="240" w:lineRule="auto"/>
@@ -10111,9 +10133,9 @@
       </w:rPr>
     </w:tblStylePr>
   </w:style>
-  <w:style w:type="table" w:styleId="119">
+  <w:style w:type="table" w:styleId="923">
     <w:name w:val="List Table 3 - Accent 2"/>
-    <w:basedOn w:val="824"/>
+    <w:basedOn w:val="994"/>
     <w:uiPriority w:val="99"/>
     <w:pPr>
       <w:spacing w:after="0" w:line="240" w:lineRule="auto"/>
@@ -10185,9 +10207,9 @@
       </w:rPr>
     </w:tblStylePr>
   </w:style>
-  <w:style w:type="table" w:styleId="120">
+  <w:style w:type="table" w:styleId="924">
     <w:name w:val="List Table 3 - Accent 3"/>
-    <w:basedOn w:val="824"/>
+    <w:basedOn w:val="994"/>
     <w:uiPriority w:val="99"/>
     <w:pPr>
       <w:spacing w:after="0" w:line="240" w:lineRule="auto"/>
@@ -10259,9 +10281,9 @@
       </w:rPr>
     </w:tblStylePr>
   </w:style>
-  <w:style w:type="table" w:styleId="121">
+  <w:style w:type="table" w:styleId="925">
     <w:name w:val="List Table 3 - Accent 4"/>
-    <w:basedOn w:val="824"/>
+    <w:basedOn w:val="994"/>
     <w:uiPriority w:val="99"/>
     <w:pPr>
       <w:spacing w:after="0" w:line="240" w:lineRule="auto"/>
@@ -10333,9 +10355,9 @@
       </w:rPr>
     </w:tblStylePr>
   </w:style>
-  <w:style w:type="table" w:styleId="122">
+  <w:style w:type="table" w:styleId="926">
     <w:name w:val="List Table 3 - Accent 5"/>
-    <w:basedOn w:val="824"/>
+    <w:basedOn w:val="994"/>
     <w:uiPriority w:val="99"/>
     <w:pPr>
       <w:spacing w:after="0" w:line="240" w:lineRule="auto"/>
@@ -10407,9 +10429,9 @@
       </w:rPr>
     </w:tblStylePr>
   </w:style>
-  <w:style w:type="table" w:styleId="123">
+  <w:style w:type="table" w:styleId="927">
     <w:name w:val="List Table 3 - Accent 6"/>
-    <w:basedOn w:val="824"/>
+    <w:basedOn w:val="994"/>
     <w:uiPriority w:val="99"/>
     <w:pPr>
       <w:spacing w:after="0" w:line="240" w:lineRule="auto"/>
@@ -10481,9 +10503,9 @@
       </w:rPr>
     </w:tblStylePr>
   </w:style>
-  <w:style w:type="table" w:styleId="124">
+  <w:style w:type="table" w:styleId="928">
     <w:name w:val="List Table 4"/>
-    <w:basedOn w:val="824"/>
+    <w:basedOn w:val="994"/>
     <w:uiPriority w:val="99"/>
     <w:pPr>
       <w:spacing w:after="0" w:line="240" w:lineRule="auto"/>
@@ -10550,9 +10572,9 @@
       </w:rPr>
     </w:tblStylePr>
   </w:style>
-  <w:style w:type="table" w:styleId="125">
+  <w:style w:type="table" w:styleId="929">
     <w:name w:val="List Table 4 - Accent 1"/>
-    <w:basedOn w:val="824"/>
+    <w:basedOn w:val="994"/>
     <w:uiPriority w:val="99"/>
     <w:pPr>
       <w:spacing w:after="0" w:line="240" w:lineRule="auto"/>
@@ -10619,9 +10641,9 @@
       </w:rPr>
     </w:tblStylePr>
   </w:style>
-  <w:style w:type="table" w:styleId="126">
+  <w:style w:type="table" w:styleId="930">
     <w:name w:val="List Table 4 - Accent 2"/>
-    <w:basedOn w:val="824"/>
+    <w:basedOn w:val="994"/>
     <w:uiPriority w:val="99"/>
     <w:pPr>
       <w:spacing w:after="0" w:line="240" w:lineRule="auto"/>
@@ -10688,9 +10710,9 @@
       </w:rPr>
     </w:tblStylePr>
   </w:style>
-  <w:style w:type="table" w:styleId="127">
+  <w:style w:type="table" w:styleId="931">
     <w:name w:val="List Table 4 - Accent 3"/>
-    <w:basedOn w:val="824"/>
+    <w:basedOn w:val="994"/>
     <w:uiPriority w:val="99"/>
     <w:pPr>
       <w:spacing w:after="0" w:line="240" w:lineRule="auto"/>
@@ -10757,9 +10779,9 @@
       </w:rPr>
     </w:tblStylePr>
   </w:style>
-  <w:style w:type="table" w:styleId="128">
+  <w:style w:type="table" w:styleId="932">
     <w:name w:val="List Table 4 - Accent 4"/>
-    <w:basedOn w:val="824"/>
+    <w:basedOn w:val="994"/>
     <w:uiPriority w:val="99"/>
     <w:pPr>
       <w:spacing w:after="0" w:line="240" w:lineRule="auto"/>
@@ -10826,9 +10848,9 @@
       </w:rPr>
     </w:tblStylePr>
   </w:style>
-  <w:style w:type="table" w:styleId="129">
+  <w:style w:type="table" w:styleId="933">
     <w:name w:val="List Table 4 - Accent 5"/>
-    <w:basedOn w:val="824"/>
+    <w:basedOn w:val="994"/>
     <w:uiPriority w:val="99"/>
     <w:pPr>
       <w:spacing w:after="0" w:line="240" w:lineRule="auto"/>
@@ -10895,9 +10917,9 @@
       </w:rPr>
     </w:tblStylePr>
   </w:style>
-  <w:style w:type="table" w:styleId="130">
+  <w:style w:type="table" w:styleId="934">
     <w:name w:val="List Table 4 - Accent 6"/>
-    <w:basedOn w:val="824"/>
+    <w:basedOn w:val="994"/>
     <w:uiPriority w:val="99"/>
     <w:pPr>
       <w:spacing w:after="0" w:line="240" w:lineRule="auto"/>
@@ -10964,9 +10986,9 @@
       </w:rPr>
     </w:tblStylePr>
   </w:style>
-  <w:style w:type="table" w:styleId="131">
+  <w:style w:type="table" w:styleId="935">
     <w:name w:val="List Table 5 Dark"/>
-    <w:basedOn w:val="824"/>
+    <w:basedOn w:val="994"/>
     <w:uiPriority w:val="99"/>
     <w:pPr>
       <w:spacing w:after="0" w:line="240" w:lineRule="auto"/>
@@ -11071,9 +11093,9 @@
       </w:rPr>
     </w:tblStylePr>
   </w:style>
-  <w:style w:type="table" w:styleId="132">
+  <w:style w:type="table" w:styleId="936">
     <w:name w:val="List Table 5 Dark - Accent 1"/>
-    <w:basedOn w:val="824"/>
+    <w:basedOn w:val="994"/>
     <w:uiPriority w:val="99"/>
     <w:pPr>
       <w:spacing w:after="0" w:line="240" w:lineRule="auto"/>
@@ -11178,9 +11200,9 @@
       </w:rPr>
     </w:tblStylePr>
   </w:style>
-  <w:style w:type="table" w:styleId="133">
+  <w:style w:type="table" w:styleId="937">
     <w:name w:val="List Table 5 Dark - Accent 2"/>
-    <w:basedOn w:val="824"/>
+    <w:basedOn w:val="994"/>
     <w:uiPriority w:val="99"/>
     <w:pPr>
       <w:spacing w:after="0" w:line="240" w:lineRule="auto"/>
@@ -11285,9 +11307,9 @@
       </w:rPr>
     </w:tblStylePr>
   </w:style>
-  <w:style w:type="table" w:styleId="134">
+  <w:style w:type="table" w:styleId="938">
     <w:name w:val="List Table 5 Dark - Accent 3"/>
-    <w:basedOn w:val="824"/>
+    <w:basedOn w:val="994"/>
     <w:uiPriority w:val="99"/>
     <w:pPr>
       <w:spacing w:after="0" w:line="240" w:lineRule="auto"/>
@@ -11392,9 +11414,9 @@
       </w:rPr>
     </w:tblStylePr>
   </w:style>
-  <w:style w:type="table" w:styleId="135">
+  <w:style w:type="table" w:styleId="939">
     <w:name w:val="List Table 5 Dark - Accent 4"/>
-    <w:basedOn w:val="824"/>
+    <w:basedOn w:val="994"/>
     <w:uiPriority w:val="99"/>
     <w:pPr>
       <w:spacing w:after="0" w:line="240" w:lineRule="auto"/>
@@ -11499,9 +11521,9 @@
       </w:rPr>
     </w:tblStylePr>
   </w:style>
-  <w:style w:type="table" w:styleId="136">
+  <w:style w:type="table" w:styleId="940">
     <w:name w:val="List Table 5 Dark - Accent 5"/>
-    <w:basedOn w:val="824"/>
+    <w:basedOn w:val="994"/>
     <w:uiPriority w:val="99"/>
     <w:pPr>
       <w:spacing w:after="0" w:line="240" w:lineRule="auto"/>
@@ -11606,9 +11628,9 @@
       </w:rPr>
     </w:tblStylePr>
   </w:style>
-  <w:style w:type="table" w:styleId="137">
+  <w:style w:type="table" w:styleId="941">
     <w:name w:val="List Table 5 Dark - Accent 6"/>
-    <w:basedOn w:val="824"/>
+    <w:basedOn w:val="994"/>
     <w:uiPriority w:val="99"/>
     <w:pPr>
       <w:spacing w:after="0" w:line="240" w:lineRule="auto"/>
@@ -11713,9 +11735,9 @@
       </w:rPr>
     </w:tblStylePr>
   </w:style>
-  <w:style w:type="table" w:styleId="138">
+  <w:style w:type="table" w:styleId="942">
     <w:name w:val="List Table 6 Colorful"/>
-    <w:basedOn w:val="824"/>
+    <w:basedOn w:val="994"/>
     <w:uiPriority w:val="99"/>
     <w:pPr>
       <w:spacing w:after="0" w:line="240" w:lineRule="auto"/>
@@ -11786,9 +11808,9 @@
       </w:tcPr>
     </w:tblStylePr>
   </w:style>
-  <w:style w:type="table" w:styleId="139">
+  <w:style w:type="table" w:styleId="943">
     <w:name w:val="List Table 6 Colorful - Accent 1"/>
-    <w:basedOn w:val="824"/>
+    <w:basedOn w:val="994"/>
     <w:uiPriority w:val="99"/>
     <w:pPr>
       <w:spacing w:after="0" w:line="240" w:lineRule="auto"/>
@@ -11859,9 +11881,9 @@
       </w:tcPr>
     </w:tblStylePr>
   </w:style>
-  <w:style w:type="table" w:styleId="140">
+  <w:style w:type="table" w:styleId="944">
     <w:name w:val="List Table 6 Colorful - Accent 2"/>
-    <w:basedOn w:val="824"/>
+    <w:basedOn w:val="994"/>
     <w:uiPriority w:val="99"/>
     <w:pPr>
       <w:spacing w:after="0" w:line="240" w:lineRule="auto"/>
@@ -11932,9 +11954,9 @@
       </w:tcPr>
     </w:tblStylePr>
   </w:style>
-  <w:style w:type="table" w:styleId="141">
+  <w:style w:type="table" w:styleId="945">
     <w:name w:val="List Table 6 Colorful - Accent 3"/>
-    <w:basedOn w:val="824"/>
+    <w:basedOn w:val="994"/>
     <w:uiPriority w:val="99"/>
     <w:pPr>
       <w:spacing w:after="0" w:line="240" w:lineRule="auto"/>
@@ -12005,9 +12027,9 @@
       </w:tcPr>
     </w:tblStylePr>
   </w:style>
-  <w:style w:type="table" w:styleId="142">
+  <w:style w:type="table" w:styleId="946">
     <w:name w:val="List Table 6 Colorful - Accent 4"/>
-    <w:basedOn w:val="824"/>
+    <w:basedOn w:val="994"/>
     <w:uiPriority w:val="99"/>
     <w:pPr>
       <w:spacing w:after="0" w:line="240" w:lineRule="auto"/>
@@ -12078,9 +12100,9 @@
       </w:tcPr>
     </w:tblStylePr>
   </w:style>
-  <w:style w:type="table" w:styleId="143">
+  <w:style w:type="table" w:styleId="947">
     <w:name w:val="List Table 6 Colorful - Accent 5"/>
-    <w:basedOn w:val="824"/>
+    <w:basedOn w:val="994"/>
     <w:uiPriority w:val="99"/>
     <w:pPr>
       <w:spacing w:after="0" w:line="240" w:lineRule="auto"/>
@@ -12151,9 +12173,9 @@
       </w:tcPr>
     </w:tblStylePr>
   </w:style>
-  <w:style w:type="table" w:styleId="144">
+  <w:style w:type="table" w:styleId="948">
     <w:name w:val="List Table 6 Colorful - Accent 6"/>
-    <w:basedOn w:val="824"/>
+    <w:basedOn w:val="994"/>
     <w:uiPriority w:val="99"/>
     <w:pPr>
       <w:spacing w:after="0" w:line="240" w:lineRule="auto"/>
@@ -12224,9 +12246,9 @@
       </w:tcPr>
     </w:tblStylePr>
   </w:style>
-  <w:style w:type="table" w:styleId="145">
+  <w:style w:type="table" w:styleId="949">
     <w:name w:val="List Table 7 Colorful"/>
-    <w:basedOn w:val="824"/>
+    <w:basedOn w:val="994"/>
     <w:uiPriority w:val="99"/>
     <w:pPr>
       <w:spacing w:after="0" w:line="240" w:lineRule="auto"/>
@@ -12272,11 +12294,11 @@
         <w:jc w:val="right"/>
       </w:pPr>
       <w:tcPr>
-        <w:shd w:color="ffffff"/>
-        <w:tcBorders>
-          <w:top w:val="none"/>
-          <w:left w:val="none"/>
-          <w:bottom w:val="none"/>
+        <w:shd w:val="clear" w:color="ffffff"/>
+        <w:tcBorders>
+          <w:top w:val="none" w:color="000000" w:sz="4" w:space="0"/>
+          <w:left w:val="none" w:color="000000" w:sz="4" w:space="0"/>
+          <w:bottom w:val="none" w:color="000000" w:sz="4" w:space="0"/>
           <w:right w:val="single" w:color="000000" w:themeColor="text1" w:themeTint="80" w:sz="4" w:space="0"/>
         </w:tcBorders>
       </w:tcPr>
@@ -12291,10 +12313,10 @@
       <w:tcPr>
         <w:shd w:val="clear" w:color="ffffff" w:themeColor="light1" w:fill="ffffff" w:themeFill="light1"/>
         <w:tcBorders>
-          <w:top w:val="none"/>
-          <w:left w:val="none"/>
+          <w:top w:val="none" w:color="000000" w:sz="4" w:space="0"/>
+          <w:left w:val="none" w:color="000000" w:sz="4" w:space="0"/>
           <w:bottom w:val="single" w:color="000000" w:themeColor="text1" w:themeTint="80" w:sz="4" w:space="0"/>
-          <w:right w:val="none"/>
+          <w:right w:val="none" w:color="000000" w:sz="4" w:space="0"/>
         </w:tcBorders>
       </w:tcPr>
     </w:tblStylePr>
@@ -12306,12 +12328,12 @@
         <w:sz w:val="22"/>
       </w:rPr>
       <w:tcPr>
-        <w:shd w:color="ffffff"/>
-        <w:tcBorders>
-          <w:top w:val="none"/>
+        <w:shd w:val="clear" w:color="ffffff"/>
+        <w:tcBorders>
+          <w:top w:val="none" w:color="000000" w:sz="4" w:space="0"/>
           <w:left w:val="single" w:color="000000" w:themeColor="text1" w:themeTint="80" w:sz="4" w:space="0"/>
-          <w:bottom w:val="none"/>
-          <w:right w:val="none"/>
+          <w:bottom w:val="none" w:color="000000" w:sz="4" w:space="0"/>
+          <w:right w:val="none" w:color="000000" w:sz="4" w:space="0"/>
         </w:tcBorders>
       </w:tcPr>
     </w:tblStylePr>
@@ -12326,9 +12348,9 @@
         <w:shd w:val="clear" w:color="ffffff" w:themeColor="light1" w:fill="ffffff" w:themeFill="light1"/>
         <w:tcBorders>
           <w:top w:val="single" w:color="000000" w:themeColor="text1" w:themeTint="80" w:sz="4" w:space="0"/>
-          <w:left w:val="none"/>
-          <w:bottom w:val="none"/>
-          <w:right w:val="none"/>
+          <w:left w:val="none" w:color="000000" w:sz="4" w:space="0"/>
+          <w:bottom w:val="none" w:color="000000" w:sz="4" w:space="0"/>
+          <w:right w:val="none" w:color="000000" w:sz="4" w:space="0"/>
         </w:tcBorders>
       </w:tcPr>
     </w:tblStylePr>
@@ -12340,9 +12362,9 @@
       </w:rPr>
     </w:tblStylePr>
   </w:style>
-  <w:style w:type="table" w:styleId="146">
+  <w:style w:type="table" w:styleId="950">
     <w:name w:val="List Table 7 Colorful - Accent 1"/>
-    <w:basedOn w:val="824"/>
+    <w:basedOn w:val="994"/>
     <w:uiPriority w:val="99"/>
     <w:pPr>
       <w:spacing w:after="0" w:line="240" w:lineRule="auto"/>
@@ -12388,11 +12410,11 @@
         <w:jc w:val="right"/>
       </w:pPr>
       <w:tcPr>
-        <w:shd w:color="ffffff"/>
-        <w:tcBorders>
-          <w:top w:val="none"/>
-          <w:left w:val="none"/>
-          <w:bottom w:val="none"/>
+        <w:shd w:val="clear" w:color="ffffff"/>
+        <w:tcBorders>
+          <w:top w:val="none" w:color="000000" w:sz="4" w:space="0"/>
+          <w:left w:val="none" w:color="000000" w:sz="4" w:space="0"/>
+          <w:bottom w:val="none" w:color="000000" w:sz="4" w:space="0"/>
           <w:right w:val="single" w:color="000000" w:themeColor="accent1" w:sz="4" w:space="0"/>
         </w:tcBorders>
       </w:tcPr>
@@ -12407,10 +12429,10 @@
       <w:tcPr>
         <w:shd w:val="clear" w:color="ffffff" w:themeColor="light1" w:fill="ffffff" w:themeFill="light1"/>
         <w:tcBorders>
-          <w:top w:val="none"/>
-          <w:left w:val="none"/>
+          <w:top w:val="none" w:color="000000" w:sz="4" w:space="0"/>
+          <w:left w:val="none" w:color="000000" w:sz="4" w:space="0"/>
           <w:bottom w:val="single" w:color="000000" w:themeColor="accent1" w:sz="4" w:space="0"/>
-          <w:right w:val="none"/>
+          <w:right w:val="none" w:color="000000" w:sz="4" w:space="0"/>
         </w:tcBorders>
       </w:tcPr>
     </w:tblStylePr>
@@ -12422,12 +12444,12 @@
         <w:sz w:val="22"/>
       </w:rPr>
       <w:tcPr>
-        <w:shd w:color="ffffff"/>
-        <w:tcBorders>
-          <w:top w:val="none"/>
+        <w:shd w:val="clear" w:color="ffffff"/>
+        <w:tcBorders>
+          <w:top w:val="none" w:color="000000" w:sz="4" w:space="0"/>
           <w:left w:val="single" w:color="000000" w:themeColor="accent1" w:sz="4" w:space="0"/>
-          <w:bottom w:val="none"/>
-          <w:right w:val="none"/>
+          <w:bottom w:val="none" w:color="000000" w:sz="4" w:space="0"/>
+          <w:right w:val="none" w:color="000000" w:sz="4" w:space="0"/>
         </w:tcBorders>
       </w:tcPr>
     </w:tblStylePr>
@@ -12442,9 +12464,9 @@
         <w:shd w:val="clear" w:color="ffffff" w:themeColor="light1" w:fill="ffffff" w:themeFill="light1"/>
         <w:tcBorders>
           <w:top w:val="single" w:color="000000" w:themeColor="accent1" w:sz="4" w:space="0"/>
-          <w:left w:val="none"/>
-          <w:bottom w:val="none"/>
-          <w:right w:val="none"/>
+          <w:left w:val="none" w:color="000000" w:sz="4" w:space="0"/>
+          <w:bottom w:val="none" w:color="000000" w:sz="4" w:space="0"/>
+          <w:right w:val="none" w:color="000000" w:sz="4" w:space="0"/>
         </w:tcBorders>
       </w:tcPr>
     </w:tblStylePr>
@@ -12456,9 +12478,9 @@
       </w:rPr>
     </w:tblStylePr>
   </w:style>
-  <w:style w:type="table" w:styleId="147">
+  <w:style w:type="table" w:styleId="951">
     <w:name w:val="List Table 7 Colorful - Accent 2"/>
-    <w:basedOn w:val="824"/>
+    <w:basedOn w:val="994"/>
     <w:uiPriority w:val="99"/>
     <w:pPr>
       <w:spacing w:after="0" w:line="240" w:lineRule="auto"/>
@@ -12504,11 +12526,11 @@
         <w:jc w:val="right"/>
       </w:pPr>
       <w:tcPr>
-        <w:shd w:color="ffffff"/>
-        <w:tcBorders>
-          <w:top w:val="none"/>
-          <w:left w:val="none"/>
-          <w:bottom w:val="none"/>
+        <w:shd w:val="clear" w:color="ffffff"/>
+        <w:tcBorders>
+          <w:top w:val="none" w:color="000000" w:sz="4" w:space="0"/>
+          <w:left w:val="none" w:color="000000" w:sz="4" w:space="0"/>
+          <w:bottom w:val="none" w:color="000000" w:sz="4" w:space="0"/>
           <w:right w:val="single" w:color="000000" w:themeColor="accent2" w:themeTint="97" w:sz="4" w:space="0"/>
         </w:tcBorders>
       </w:tcPr>
@@ -12523,10 +12545,10 @@
       <w:tcPr>
         <w:shd w:val="clear" w:color="ffffff" w:themeColor="light1" w:fill="ffffff" w:themeFill="light1"/>
         <w:tcBorders>
-          <w:top w:val="none"/>
-          <w:left w:val="none"/>
+          <w:top w:val="none" w:color="000000" w:sz="4" w:space="0"/>
+          <w:left w:val="none" w:color="000000" w:sz="4" w:space="0"/>
           <w:bottom w:val="single" w:color="000000" w:themeColor="accent2" w:themeTint="97" w:sz="4" w:space="0"/>
-          <w:right w:val="none"/>
+          <w:right w:val="none" w:color="000000" w:sz="4" w:space="0"/>
         </w:tcBorders>
       </w:tcPr>
     </w:tblStylePr>
@@ -12538,12 +12560,12 @@
         <w:sz w:val="22"/>
       </w:rPr>
       <w:tcPr>
-        <w:shd w:color="ffffff"/>
-        <w:tcBorders>
-          <w:top w:val="none"/>
+        <w:shd w:val="clear" w:color="ffffff"/>
+        <w:tcBorders>
+          <w:top w:val="none" w:color="000000" w:sz="4" w:space="0"/>
           <w:left w:val="single" w:color="000000" w:themeColor="accent2" w:themeTint="97" w:sz="4" w:space="0"/>
-          <w:bottom w:val="none"/>
-          <w:right w:val="none"/>
+          <w:bottom w:val="none" w:color="000000" w:sz="4" w:space="0"/>
+          <w:right w:val="none" w:color="000000" w:sz="4" w:space="0"/>
         </w:tcBorders>
       </w:tcPr>
     </w:tblStylePr>
@@ -12558,9 +12580,9 @@
         <w:shd w:val="clear" w:color="ffffff" w:themeColor="light1" w:fill="ffffff" w:themeFill="light1"/>
         <w:tcBorders>
           <w:top w:val="single" w:color="000000" w:themeColor="accent2" w:themeTint="97" w:sz="4" w:space="0"/>
-          <w:left w:val="none"/>
-          <w:bottom w:val="none"/>
-          <w:right w:val="none"/>
+          <w:left w:val="none" w:color="000000" w:sz="4" w:space="0"/>
+          <w:bottom w:val="none" w:color="000000" w:sz="4" w:space="0"/>
+          <w:right w:val="none" w:color="000000" w:sz="4" w:space="0"/>
         </w:tcBorders>
       </w:tcPr>
     </w:tblStylePr>
@@ -12572,9 +12594,9 @@
       </w:rPr>
     </w:tblStylePr>
   </w:style>
-  <w:style w:type="table" w:styleId="148">
+  <w:style w:type="table" w:styleId="952">
     <w:name w:val="List Table 7 Colorful - Accent 3"/>
-    <w:basedOn w:val="824"/>
+    <w:basedOn w:val="994"/>
     <w:uiPriority w:val="99"/>
     <w:pPr>
       <w:spacing w:after="0" w:line="240" w:lineRule="auto"/>
@@ -12620,11 +12642,11 @@
         <w:jc w:val="right"/>
       </w:pPr>
       <w:tcPr>
-        <w:shd w:color="ffffff"/>
-        <w:tcBorders>
-          <w:top w:val="none"/>
-          <w:left w:val="none"/>
-          <w:bottom w:val="none"/>
+        <w:shd w:val="clear" w:color="ffffff"/>
+        <w:tcBorders>
+          <w:top w:val="none" w:color="000000" w:sz="4" w:space="0"/>
+          <w:left w:val="none" w:color="000000" w:sz="4" w:space="0"/>
+          <w:bottom w:val="none" w:color="000000" w:sz="4" w:space="0"/>
           <w:right w:val="single" w:color="000000" w:themeColor="accent3" w:themeTint="98" w:sz="4" w:space="0"/>
         </w:tcBorders>
       </w:tcPr>
@@ -12639,10 +12661,10 @@
       <w:tcPr>
         <w:shd w:val="clear" w:color="ffffff" w:themeColor="light1" w:fill="ffffff" w:themeFill="light1"/>
         <w:tcBorders>
-          <w:top w:val="none"/>
-          <w:left w:val="none"/>
+          <w:top w:val="none" w:color="000000" w:sz="4" w:space="0"/>
+          <w:left w:val="none" w:color="000000" w:sz="4" w:space="0"/>
           <w:bottom w:val="single" w:color="000000" w:themeColor="accent3" w:themeTint="98" w:sz="4" w:space="0"/>
-          <w:right w:val="none"/>
+          <w:right w:val="none" w:color="000000" w:sz="4" w:space="0"/>
         </w:tcBorders>
       </w:tcPr>
     </w:tblStylePr>
@@ -12654,12 +12676,12 @@
         <w:sz w:val="22"/>
       </w:rPr>
       <w:tcPr>
-        <w:shd w:color="ffffff"/>
-        <w:tcBorders>
-          <w:top w:val="none"/>
+        <w:shd w:val="clear" w:color="ffffff"/>
+        <w:tcBorders>
+          <w:top w:val="none" w:color="000000" w:sz="4" w:space="0"/>
           <w:left w:val="single" w:color="000000" w:themeColor="accent3" w:themeTint="98" w:sz="4" w:space="0"/>
-          <w:bottom w:val="none"/>
-          <w:right w:val="none"/>
+          <w:bottom w:val="none" w:color="000000" w:sz="4" w:space="0"/>
+          <w:right w:val="none" w:color="000000" w:sz="4" w:space="0"/>
         </w:tcBorders>
       </w:tcPr>
     </w:tblStylePr>
@@ -12674,9 +12696,9 @@
         <w:shd w:val="clear" w:color="ffffff" w:themeColor="light1" w:fill="ffffff" w:themeFill="light1"/>
         <w:tcBorders>
           <w:top w:val="single" w:color="000000" w:themeColor="accent3" w:themeTint="98" w:sz="4" w:space="0"/>
-          <w:left w:val="none"/>
-          <w:bottom w:val="none"/>
-          <w:right w:val="none"/>
+          <w:left w:val="none" w:color="000000" w:sz="4" w:space="0"/>
+          <w:bottom w:val="none" w:color="000000" w:sz="4" w:space="0"/>
+          <w:right w:val="none" w:color="000000" w:sz="4" w:space="0"/>
         </w:tcBorders>
       </w:tcPr>
     </w:tblStylePr>
@@ -12688,9 +12710,9 @@
       </w:rPr>
     </w:tblStylePr>
   </w:style>
-  <w:style w:type="table" w:styleId="149">
+  <w:style w:type="table" w:styleId="953">
     <w:name w:val="List Table 7 Colorful - Accent 4"/>
-    <w:basedOn w:val="824"/>
+    <w:basedOn w:val="994"/>
     <w:uiPriority w:val="99"/>
     <w:pPr>
       <w:spacing w:after="0" w:line="240" w:lineRule="auto"/>
@@ -12736,11 +12758,11 @@
         <w:jc w:val="right"/>
       </w:pPr>
       <w:tcPr>
-        <w:shd w:color="ffffff"/>
-        <w:tcBorders>
-          <w:top w:val="none"/>
-          <w:left w:val="none"/>
-          <w:bottom w:val="none"/>
+        <w:shd w:val="clear" w:color="ffffff"/>
+        <w:tcBorders>
+          <w:top w:val="none" w:color="000000" w:sz="4" w:space="0"/>
+          <w:left w:val="none" w:color="000000" w:sz="4" w:space="0"/>
+          <w:bottom w:val="none" w:color="000000" w:sz="4" w:space="0"/>
           <w:right w:val="single" w:color="000000" w:themeColor="accent4" w:themeTint="9A" w:sz="4" w:space="0"/>
         </w:tcBorders>
       </w:tcPr>
@@ -12755,10 +12777,10 @@
       <w:tcPr>
         <w:shd w:val="clear" w:color="ffffff" w:themeColor="light1" w:fill="ffffff" w:themeFill="light1"/>
         <w:tcBorders>
-          <w:top w:val="none"/>
-          <w:left w:val="none"/>
+          <w:top w:val="none" w:color="000000" w:sz="4" w:space="0"/>
+          <w:left w:val="none" w:color="000000" w:sz="4" w:space="0"/>
           <w:bottom w:val="single" w:color="000000" w:themeColor="accent4" w:themeTint="9A" w:sz="4" w:space="0"/>
-          <w:right w:val="none"/>
+          <w:right w:val="none" w:color="000000" w:sz="4" w:space="0"/>
         </w:tcBorders>
       </w:tcPr>
     </w:tblStylePr>
@@ -12770,12 +12792,12 @@
         <w:sz w:val="22"/>
       </w:rPr>
       <w:tcPr>
-        <w:shd w:color="ffffff"/>
-        <w:tcBorders>
-          <w:top w:val="none"/>
+        <w:shd w:val="clear" w:color="ffffff"/>
+        <w:tcBorders>
+          <w:top w:val="none" w:color="000000" w:sz="4" w:space="0"/>
           <w:left w:val="single" w:color="000000" w:themeColor="accent4" w:themeTint="9A" w:sz="4" w:space="0"/>
-          <w:bottom w:val="none"/>
-          <w:right w:val="none"/>
+          <w:bottom w:val="none" w:color="000000" w:sz="4" w:space="0"/>
+          <w:right w:val="none" w:color="000000" w:sz="4" w:space="0"/>
         </w:tcBorders>
       </w:tcPr>
     </w:tblStylePr>
@@ -12790,9 +12812,9 @@
         <w:shd w:val="clear" w:color="ffffff" w:themeColor="light1" w:fill="ffffff" w:themeFill="light1"/>
         <w:tcBorders>
           <w:top w:val="single" w:color="000000" w:themeColor="accent4" w:themeTint="9A" w:sz="4" w:space="0"/>
-          <w:left w:val="none"/>
-          <w:bottom w:val="none"/>
-          <w:right w:val="none"/>
+          <w:left w:val="none" w:color="000000" w:sz="4" w:space="0"/>
+          <w:bottom w:val="none" w:color="000000" w:sz="4" w:space="0"/>
+          <w:right w:val="none" w:color="000000" w:sz="4" w:space="0"/>
         </w:tcBorders>
       </w:tcPr>
     </w:tblStylePr>
@@ -12804,9 +12826,9 @@
       </w:rPr>
     </w:tblStylePr>
   </w:style>
-  <w:style w:type="table" w:styleId="150">
+  <w:style w:type="table" w:styleId="954">
     <w:name w:val="List Table 7 Colorful - Accent 5"/>
-    <w:basedOn w:val="824"/>
+    <w:basedOn w:val="994"/>
     <w:uiPriority w:val="99"/>
     <w:pPr>
       <w:spacing w:after="0" w:line="240" w:lineRule="auto"/>
@@ -12852,11 +12874,11 @@
         <w:jc w:val="right"/>
       </w:pPr>
       <w:tcPr>
-        <w:shd w:color="ffffff"/>
-        <w:tcBorders>
-          <w:top w:val="none"/>
-          <w:left w:val="none"/>
-          <w:bottom w:val="none"/>
+        <w:shd w:val="clear" w:color="ffffff"/>
+        <w:tcBorders>
+          <w:top w:val="none" w:color="000000" w:sz="4" w:space="0"/>
+          <w:left w:val="none" w:color="000000" w:sz="4" w:space="0"/>
+          <w:bottom w:val="none" w:color="000000" w:sz="4" w:space="0"/>
           <w:right w:val="single" w:color="000000" w:themeColor="accent5" w:themeTint="9A" w:sz="4" w:space="0"/>
         </w:tcBorders>
       </w:tcPr>
@@ -12871,10 +12893,10 @@
       <w:tcPr>
         <w:shd w:val="clear" w:color="ffffff" w:themeColor="light1" w:fill="ffffff" w:themeFill="light1"/>
         <w:tcBorders>
-          <w:top w:val="none"/>
-          <w:left w:val="none"/>
+          <w:top w:val="none" w:color="000000" w:sz="4" w:space="0"/>
+          <w:left w:val="none" w:color="000000" w:sz="4" w:space="0"/>
           <w:bottom w:val="single" w:color="000000" w:themeColor="accent5" w:themeTint="9A" w:sz="4" w:space="0"/>
-          <w:right w:val="none"/>
+          <w:right w:val="none" w:color="000000" w:sz="4" w:space="0"/>
         </w:tcBorders>
       </w:tcPr>
     </w:tblStylePr>
@@ -12886,12 +12908,12 @@
         <w:sz w:val="22"/>
       </w:rPr>
       <w:tcPr>
-        <w:shd w:color="ffffff"/>
-        <w:tcBorders>
-          <w:top w:val="none"/>
+        <w:shd w:val="clear" w:color="ffffff"/>
+        <w:tcBorders>
+          <w:top w:val="none" w:color="000000" w:sz="4" w:space="0"/>
           <w:left w:val="single" w:color="000000" w:themeColor="accent5" w:themeTint="9A" w:sz="4" w:space="0"/>
-          <w:bottom w:val="none"/>
-          <w:right w:val="none"/>
+          <w:bottom w:val="none" w:color="000000" w:sz="4" w:space="0"/>
+          <w:right w:val="none" w:color="000000" w:sz="4" w:space="0"/>
         </w:tcBorders>
       </w:tcPr>
     </w:tblStylePr>
@@ -12906,9 +12928,9 @@
         <w:shd w:val="clear" w:color="ffffff" w:themeColor="light1" w:fill="ffffff" w:themeFill="light1"/>
         <w:tcBorders>
           <w:top w:val="single" w:color="000000" w:themeColor="accent5" w:themeTint="9A" w:sz="4" w:space="0"/>
-          <w:left w:val="none"/>
-          <w:bottom w:val="none"/>
-          <w:right w:val="none"/>
+          <w:left w:val="none" w:color="000000" w:sz="4" w:space="0"/>
+          <w:bottom w:val="none" w:color="000000" w:sz="4" w:space="0"/>
+          <w:right w:val="none" w:color="000000" w:sz="4" w:space="0"/>
         </w:tcBorders>
       </w:tcPr>
     </w:tblStylePr>
@@ -12920,9 +12942,9 @@
       </w:rPr>
     </w:tblStylePr>
   </w:style>
-  <w:style w:type="table" w:styleId="151">
+  <w:style w:type="table" w:styleId="955">
     <w:name w:val="List Table 7 Colorful - Accent 6"/>
-    <w:basedOn w:val="824"/>
+    <w:basedOn w:val="994"/>
     <w:uiPriority w:val="99"/>
     <w:pPr>
       <w:spacing w:after="0" w:line="240" w:lineRule="auto"/>
@@ -12968,11 +12990,11 @@
         <w:jc w:val="right"/>
       </w:pPr>
       <w:tcPr>
-        <w:shd w:color="ffffff"/>
-        <w:tcBorders>
-          <w:top w:val="none"/>
-          <w:left w:val="none"/>
-          <w:bottom w:val="none"/>
+        <w:shd w:val="clear" w:color="ffffff"/>
+        <w:tcBorders>
+          <w:top w:val="none" w:color="000000" w:sz="4" w:space="0"/>
+          <w:left w:val="none" w:color="000000" w:sz="4" w:space="0"/>
+          <w:bottom w:val="none" w:color="000000" w:sz="4" w:space="0"/>
           <w:right w:val="single" w:color="000000" w:themeColor="accent6" w:themeTint="98" w:sz="4" w:space="0"/>
         </w:tcBorders>
       </w:tcPr>
@@ -12987,10 +13009,10 @@
       <w:tcPr>
         <w:shd w:val="clear" w:color="ffffff" w:themeColor="light1" w:fill="ffffff" w:themeFill="light1"/>
         <w:tcBorders>
-          <w:top w:val="none"/>
-          <w:left w:val="none"/>
+          <w:top w:val="none" w:color="000000" w:sz="4" w:space="0"/>
+          <w:left w:val="none" w:color="000000" w:sz="4" w:space="0"/>
           <w:bottom w:val="single" w:color="000000" w:themeColor="accent6" w:themeTint="98" w:sz="4" w:space="0"/>
-          <w:right w:val="none"/>
+          <w:right w:val="none" w:color="000000" w:sz="4" w:space="0"/>
         </w:tcBorders>
       </w:tcPr>
     </w:tblStylePr>
@@ -13002,12 +13024,12 @@
         <w:sz w:val="22"/>
       </w:rPr>
       <w:tcPr>
-        <w:shd w:color="ffffff"/>
-        <w:tcBorders>
-          <w:top w:val="none"/>
+        <w:shd w:val="clear" w:color="ffffff"/>
+        <w:tcBorders>
+          <w:top w:val="none" w:color="000000" w:sz="4" w:space="0"/>
           <w:left w:val="single" w:color="000000" w:themeColor="accent6" w:themeTint="98" w:sz="4" w:space="0"/>
-          <w:bottom w:val="none"/>
-          <w:right w:val="none"/>
+          <w:bottom w:val="none" w:color="000000" w:sz="4" w:space="0"/>
+          <w:right w:val="none" w:color="000000" w:sz="4" w:space="0"/>
         </w:tcBorders>
       </w:tcPr>
     </w:tblStylePr>
@@ -13022,9 +13044,9 @@
         <w:shd w:val="clear" w:color="ffffff" w:themeColor="light1" w:fill="ffffff" w:themeFill="light1"/>
         <w:tcBorders>
           <w:top w:val="single" w:color="000000" w:themeColor="accent6" w:themeTint="98" w:sz="4" w:space="0"/>
-          <w:left w:val="none"/>
-          <w:bottom w:val="none"/>
-          <w:right w:val="none"/>
+          <w:left w:val="none" w:color="000000" w:sz="4" w:space="0"/>
+          <w:bottom w:val="none" w:color="000000" w:sz="4" w:space="0"/>
+          <w:right w:val="none" w:color="000000" w:sz="4" w:space="0"/>
         </w:tcBorders>
       </w:tcPr>
     </w:tblStylePr>
@@ -13036,9 +13058,9 @@
       </w:rPr>
     </w:tblStylePr>
   </w:style>
-  <w:style w:type="table" w:styleId="152">
+  <w:style w:type="table" w:styleId="956">
     <w:name w:val="Lined - Accent"/>
-    <w:basedOn w:val="824"/>
+    <w:basedOn w:val="994"/>
     <w:uiPriority w:val="99"/>
     <w:pPr>
       <w:spacing w:after="0" w:line="240" w:lineRule="auto"/>
@@ -13126,9 +13148,9 @@
       </w:tcPr>
     </w:tblStylePr>
   </w:style>
-  <w:style w:type="table" w:styleId="153">
+  <w:style w:type="table" w:styleId="957">
     <w:name w:val="Lined - Accent 1"/>
-    <w:basedOn w:val="824"/>
+    <w:basedOn w:val="994"/>
     <w:uiPriority w:val="99"/>
     <w:pPr>
       <w:spacing w:after="0" w:line="240" w:lineRule="auto"/>
@@ -13216,9 +13238,9 @@
       </w:tcPr>
     </w:tblStylePr>
   </w:style>
-  <w:style w:type="table" w:styleId="154">
+  <w:style w:type="table" w:styleId="958">
     <w:name w:val="Lined - Accent 2"/>
-    <w:basedOn w:val="824"/>
+    <w:basedOn w:val="994"/>
     <w:uiPriority w:val="99"/>
     <w:pPr>
       <w:spacing w:after="0" w:line="240" w:lineRule="auto"/>
@@ -13306,9 +13328,9 @@
       </w:tcPr>
     </w:tblStylePr>
   </w:style>
-  <w:style w:type="table" w:styleId="155">
+  <w:style w:type="table" w:styleId="959">
     <w:name w:val="Lined - Accent 3"/>
-    <w:basedOn w:val="824"/>
+    <w:basedOn w:val="994"/>
     <w:uiPriority w:val="99"/>
     <w:pPr>
       <w:spacing w:after="0" w:line="240" w:lineRule="auto"/>
@@ -13396,9 +13418,9 @@
       </w:tcPr>
     </w:tblStylePr>
   </w:style>
-  <w:style w:type="table" w:styleId="156">
+  <w:style w:type="table" w:styleId="960">
     <w:name w:val="Lined - Accent 4"/>
-    <w:basedOn w:val="824"/>
+    <w:basedOn w:val="994"/>
     <w:uiPriority w:val="99"/>
     <w:pPr>
       <w:spacing w:after="0" w:line="240" w:lineRule="auto"/>
@@ -13486,9 +13508,9 @@
       </w:tcPr>
     </w:tblStylePr>
   </w:style>
-  <w:style w:type="table" w:styleId="157">
+  <w:style w:type="table" w:styleId="961">
     <w:name w:val="Lined - Accent 5"/>
-    <w:basedOn w:val="824"/>
+    <w:basedOn w:val="994"/>
     <w:uiPriority w:val="99"/>
     <w:pPr>
       <w:spacing w:after="0" w:line="240" w:lineRule="auto"/>
@@ -13576,9 +13598,9 @@
       </w:tcPr>
     </w:tblStylePr>
   </w:style>
-  <w:style w:type="table" w:styleId="158">
+  <w:style w:type="table" w:styleId="962">
     <w:name w:val="Lined - Accent 6"/>
-    <w:basedOn w:val="824"/>
+    <w:basedOn w:val="994"/>
     <w:uiPriority w:val="99"/>
     <w:pPr>
       <w:spacing w:after="0" w:line="240" w:lineRule="auto"/>
@@ -13666,9 +13688,9 @@
       </w:tcPr>
     </w:tblStylePr>
   </w:style>
-  <w:style w:type="table" w:styleId="159">
+  <w:style w:type="table" w:styleId="963">
     <w:name w:val="Bordered &amp; Lined - Accent"/>
-    <w:basedOn w:val="824"/>
+    <w:basedOn w:val="994"/>
     <w:uiPriority w:val="99"/>
     <w:pPr>
       <w:spacing w:after="0" w:line="240" w:lineRule="auto"/>
@@ -13764,9 +13786,9 @@
       </w:tcPr>
     </w:tblStylePr>
   </w:style>
-  <w:style w:type="table" w:styleId="160">
+  <w:style w:type="table" w:styleId="964">
     <w:name w:val="Bordered &amp; Lined - Accent 1"/>
-    <w:basedOn w:val="824"/>
+    <w:basedOn w:val="994"/>
     <w:uiPriority w:val="99"/>
     <w:pPr>
       <w:spacing w:after="0" w:line="240" w:lineRule="auto"/>
@@ -13862,9 +13884,9 @@
       </w:tcPr>
     </w:tblStylePr>
   </w:style>
-  <w:style w:type="table" w:styleId="161">
+  <w:style w:type="table" w:styleId="965">
     <w:name w:val="Bordered &amp; Lined - Accent 2"/>
-    <w:basedOn w:val="824"/>
+    <w:basedOn w:val="994"/>
     <w:uiPriority w:val="99"/>
     <w:pPr>
       <w:spacing w:after="0" w:line="240" w:lineRule="auto"/>
@@ -13960,9 +13982,9 @@
       </w:tcPr>
     </w:tblStylePr>
   </w:style>
-  <w:style w:type="table" w:styleId="162">
+  <w:style w:type="table" w:styleId="966">
     <w:name w:val="Bordered &amp; Lined - Accent 3"/>
-    <w:basedOn w:val="824"/>
+    <w:basedOn w:val="994"/>
     <w:uiPriority w:val="99"/>
     <w:pPr>
       <w:spacing w:after="0" w:line="240" w:lineRule="auto"/>
@@ -14058,9 +14080,9 @@
       </w:tcPr>
     </w:tblStylePr>
   </w:style>
-  <w:style w:type="table" w:styleId="163">
+  <w:style w:type="table" w:styleId="967">
     <w:name w:val="Bordered &amp; Lined - Accent 4"/>
-    <w:basedOn w:val="824"/>
+    <w:basedOn w:val="994"/>
     <w:uiPriority w:val="99"/>
     <w:pPr>
       <w:spacing w:after="0" w:line="240" w:lineRule="auto"/>
@@ -14156,9 +14178,9 @@
       </w:tcPr>
     </w:tblStylePr>
   </w:style>
-  <w:style w:type="table" w:styleId="164">
+  <w:style w:type="table" w:styleId="968">
     <w:name w:val="Bordered &amp; Lined - Accent 5"/>
-    <w:basedOn w:val="824"/>
+    <w:basedOn w:val="994"/>
     <w:uiPriority w:val="99"/>
     <w:pPr>
       <w:spacing w:after="0" w:line="240" w:lineRule="auto"/>
@@ -14254,9 +14276,9 @@
       </w:tcPr>
     </w:tblStylePr>
   </w:style>
-  <w:style w:type="table" w:styleId="165">
+  <w:style w:type="table" w:styleId="969">
     <w:name w:val="Bordered &amp; Lined - Accent 6"/>
-    <w:basedOn w:val="824"/>
+    <w:basedOn w:val="994"/>
     <w:uiPriority w:val="99"/>
     <w:pPr>
       <w:spacing w:after="0" w:line="240" w:lineRule="auto"/>
@@ -14352,9 +14374,9 @@
       </w:tcPr>
     </w:tblStylePr>
   </w:style>
-  <w:style w:type="table" w:styleId="166">
+  <w:style w:type="table" w:styleId="970">
     <w:name w:val="Bordered"/>
-    <w:basedOn w:val="824"/>
+    <w:basedOn w:val="994"/>
     <w:uiPriority w:val="99"/>
     <w:pPr>
       <w:spacing w:after="0" w:line="240" w:lineRule="auto"/>
@@ -14431,9 +14453,9 @@
       </w:tcPr>
     </w:tblStylePr>
   </w:style>
-  <w:style w:type="table" w:styleId="167">
+  <w:style w:type="table" w:styleId="971">
     <w:name w:val="Bordered - Accent 1"/>
-    <w:basedOn w:val="824"/>
+    <w:basedOn w:val="994"/>
     <w:uiPriority w:val="99"/>
     <w:pPr>
       <w:spacing w:after="0" w:line="240" w:lineRule="auto"/>
@@ -14510,9 +14532,9 @@
       </w:tcPr>
     </w:tblStylePr>
   </w:style>
-  <w:style w:type="table" w:styleId="168">
+  <w:style w:type="table" w:styleId="972">
     <w:name w:val="Bordered - Accent 2"/>
-    <w:basedOn w:val="824"/>
+    <w:basedOn w:val="994"/>
     <w:uiPriority w:val="99"/>
     <w:pPr>
       <w:spacing w:after="0" w:line="240" w:lineRule="auto"/>
@@ -14589,9 +14611,9 @@
       </w:tcPr>
     </w:tblStylePr>
   </w:style>
-  <w:style w:type="table" w:styleId="169">
+  <w:style w:type="table" w:styleId="973">
     <w:name w:val="Bordered - Accent 3"/>
-    <w:basedOn w:val="824"/>
+    <w:basedOn w:val="994"/>
     <w:uiPriority w:val="99"/>
     <w:pPr>
       <w:spacing w:after="0" w:line="240" w:lineRule="auto"/>
@@ -14668,9 +14690,9 @@
       </w:tcPr>
     </w:tblStylePr>
   </w:style>
-  <w:style w:type="table" w:styleId="170">
+  <w:style w:type="table" w:styleId="974">
     <w:name w:val="Bordered - Accent 4"/>
-    <w:basedOn w:val="824"/>
+    <w:basedOn w:val="994"/>
     <w:uiPriority w:val="99"/>
     <w:pPr>
       <w:spacing w:after="0" w:line="240" w:lineRule="auto"/>
@@ -14747,9 +14769,9 @@
       </w:tcPr>
     </w:tblStylePr>
   </w:style>
-  <w:style w:type="table" w:styleId="171">
+  <w:style w:type="table" w:styleId="975">
     <w:name w:val="Bordered - Accent 5"/>
-    <w:basedOn w:val="824"/>
+    <w:basedOn w:val="994"/>
     <w:uiPriority w:val="99"/>
     <w:pPr>
       <w:spacing w:after="0" w:line="240" w:lineRule="auto"/>
@@ -14826,9 +14848,9 @@
       </w:tcPr>
     </w:tblStylePr>
   </w:style>
-  <w:style w:type="table" w:styleId="172">
+  <w:style w:type="table" w:styleId="976">
     <w:name w:val="Bordered - Accent 6"/>
-    <w:basedOn w:val="824"/>
+    <w:basedOn w:val="994"/>
     <w:uiPriority w:val="99"/>
     <w:pPr>
       <w:spacing w:after="0" w:line="240" w:lineRule="auto"/>
@@ -14905,18 +14927,18 @@
       </w:tcPr>
     </w:tblStylePr>
   </w:style>
-  <w:style w:type="character" w:styleId="175">
+  <w:style w:type="character" w:styleId="977">
     <w:name w:val="Footnote Text Char"/>
-    <w:link w:val="835"/>
+    <w:link w:val="1005"/>
     <w:uiPriority w:val="99"/>
     <w:rPr>
       <w:sz w:val="18"/>
     </w:rPr>
   </w:style>
-  <w:style w:type="paragraph" w:styleId="177">
+  <w:style w:type="paragraph" w:styleId="978">
     <w:name w:val="endnote text"/>
-    <w:basedOn w:val="822"/>
-    <w:link w:val="178"/>
+    <w:basedOn w:val="992"/>
+    <w:link w:val="979"/>
     <w:uiPriority w:val="99"/>
     <w:semiHidden/>
     <w:unhideWhenUsed/>
@@ -14927,17 +14949,17 @@
       <w:sz w:val="20"/>
     </w:rPr>
   </w:style>
-  <w:style w:type="character" w:styleId="178">
+  <w:style w:type="character" w:styleId="979">
     <w:name w:val="Endnote Text Char"/>
-    <w:link w:val="177"/>
+    <w:link w:val="978"/>
     <w:uiPriority w:val="99"/>
     <w:rPr>
       <w:sz w:val="20"/>
     </w:rPr>
   </w:style>
-  <w:style w:type="character" w:styleId="179">
+  <w:style w:type="character" w:styleId="980">
     <w:name w:val="endnote reference"/>
-    <w:basedOn w:val="823"/>
+    <w:basedOn w:val="993"/>
     <w:uiPriority w:val="99"/>
     <w:semiHidden/>
     <w:unhideWhenUsed/>
@@ -14945,10 +14967,10 @@
       <w:vertAlign w:val="superscript"/>
     </w:rPr>
   </w:style>
-  <w:style w:type="paragraph" w:styleId="180">
+  <w:style w:type="paragraph" w:styleId="981">
     <w:name w:val="toc 1"/>
-    <w:basedOn w:val="822"/>
-    <w:next w:val="822"/>
+    <w:basedOn w:val="992"/>
+    <w:next w:val="992"/>
     <w:uiPriority w:val="39"/>
     <w:unhideWhenUsed/>
     <w:pPr>
@@ -14956,10 +14978,10 @@
       <w:spacing w:after="57"/>
     </w:pPr>
   </w:style>
-  <w:style w:type="paragraph" w:styleId="181">
+  <w:style w:type="paragraph" w:styleId="982">
     <w:name w:val="toc 2"/>
-    <w:basedOn w:val="822"/>
-    <w:next w:val="822"/>
+    <w:basedOn w:val="992"/>
+    <w:next w:val="992"/>
     <w:uiPriority w:val="39"/>
     <w:unhideWhenUsed/>
     <w:pPr>
@@ -14967,10 +14989,10 @@
       <w:spacing w:after="57"/>
     </w:pPr>
   </w:style>
-  <w:style w:type="paragraph" w:styleId="182">
+  <w:style w:type="paragraph" w:styleId="983">
     <w:name w:val="toc 3"/>
-    <w:basedOn w:val="822"/>
-    <w:next w:val="822"/>
+    <w:basedOn w:val="992"/>
+    <w:next w:val="992"/>
     <w:uiPriority w:val="39"/>
     <w:unhideWhenUsed/>
     <w:pPr>
@@ -14978,10 +15000,10 @@
       <w:spacing w:after="57"/>
     </w:pPr>
   </w:style>
-  <w:style w:type="paragraph" w:styleId="183">
+  <w:style w:type="paragraph" w:styleId="984">
     <w:name w:val="toc 4"/>
-    <w:basedOn w:val="822"/>
-    <w:next w:val="822"/>
+    <w:basedOn w:val="992"/>
+    <w:next w:val="992"/>
     <w:uiPriority w:val="39"/>
     <w:unhideWhenUsed/>
     <w:pPr>
@@ -14989,10 +15011,10 @@
       <w:spacing w:after="57"/>
     </w:pPr>
   </w:style>
-  <w:style w:type="paragraph" w:styleId="184">
+  <w:style w:type="paragraph" w:styleId="985">
     <w:name w:val="toc 5"/>
-    <w:basedOn w:val="822"/>
-    <w:next w:val="822"/>
+    <w:basedOn w:val="992"/>
+    <w:next w:val="992"/>
     <w:uiPriority w:val="39"/>
     <w:unhideWhenUsed/>
     <w:pPr>
@@ -15000,10 +15022,10 @@
       <w:spacing w:after="57"/>
     </w:pPr>
   </w:style>
-  <w:style w:type="paragraph" w:styleId="185">
+  <w:style w:type="paragraph" w:styleId="986">
     <w:name w:val="toc 6"/>
-    <w:basedOn w:val="822"/>
-    <w:next w:val="822"/>
+    <w:basedOn w:val="992"/>
+    <w:next w:val="992"/>
     <w:uiPriority w:val="39"/>
     <w:unhideWhenUsed/>
     <w:pPr>
@@ -15011,10 +15033,10 @@
       <w:spacing w:after="57"/>
     </w:pPr>
   </w:style>
-  <w:style w:type="paragraph" w:styleId="186">
+  <w:style w:type="paragraph" w:styleId="987">
     <w:name w:val="toc 7"/>
-    <w:basedOn w:val="822"/>
-    <w:next w:val="822"/>
+    <w:basedOn w:val="992"/>
+    <w:next w:val="992"/>
     <w:uiPriority w:val="39"/>
     <w:unhideWhenUsed/>
     <w:pPr>
@@ -15022,10 +15044,10 @@
       <w:spacing w:after="57"/>
     </w:pPr>
   </w:style>
-  <w:style w:type="paragraph" w:styleId="187">
+  <w:style w:type="paragraph" w:styleId="988">
     <w:name w:val="toc 8"/>
-    <w:basedOn w:val="822"/>
-    <w:next w:val="822"/>
+    <w:basedOn w:val="992"/>
+    <w:next w:val="992"/>
     <w:uiPriority w:val="39"/>
     <w:unhideWhenUsed/>
     <w:pPr>
@@ -15033,10 +15055,10 @@
       <w:spacing w:after="57"/>
     </w:pPr>
   </w:style>
-  <w:style w:type="paragraph" w:styleId="188">
+  <w:style w:type="paragraph" w:styleId="989">
     <w:name w:val="toc 9"/>
-    <w:basedOn w:val="822"/>
-    <w:next w:val="822"/>
+    <w:basedOn w:val="992"/>
+    <w:next w:val="992"/>
     <w:uiPriority w:val="39"/>
     <w:unhideWhenUsed/>
     <w:pPr>
@@ -15044,35 +15066,35 @@
       <w:spacing w:after="57"/>
     </w:pPr>
   </w:style>
-  <w:style w:type="paragraph" w:styleId="189">
+  <w:style w:type="paragraph" w:styleId="990">
     <w:name w:val="TOC Heading"/>
     <w:uiPriority w:val="39"/>
     <w:unhideWhenUsed/>
   </w:style>
-  <w:style w:type="paragraph" w:styleId="190">
+  <w:style w:type="paragraph" w:styleId="991">
     <w:name w:val="table of figures"/>
-    <w:basedOn w:val="822"/>
-    <w:next w:val="822"/>
+    <w:basedOn w:val="992"/>
+    <w:next w:val="992"/>
     <w:uiPriority w:val="99"/>
     <w:unhideWhenUsed/>
     <w:pPr>
       <w:spacing w:after="0" w:afterAutospacing="0"/>
     </w:pPr>
   </w:style>
-  <w:style w:type="paragraph" w:styleId="822" w:default="1">
+  <w:style w:type="paragraph" w:styleId="992" w:default="1">
     <w:name w:val="Normal"/>
     <w:qFormat/>
     <w:pPr>
       <w:spacing w:line="256" w:lineRule="auto"/>
     </w:pPr>
   </w:style>
-  <w:style w:type="character" w:styleId="823" w:default="1">
+  <w:style w:type="character" w:styleId="993" w:default="1">
     <w:name w:val="Default Paragraph Font"/>
     <w:uiPriority w:val="1"/>
     <w:semiHidden/>
     <w:unhideWhenUsed/>
   </w:style>
-  <w:style w:type="table" w:styleId="824" w:default="1">
+  <w:style w:type="table" w:styleId="994" w:default="1">
     <w:name w:val="Normal Table"/>
     <w:uiPriority w:val="99"/>
     <w:semiHidden/>
@@ -15087,16 +15109,16 @@
       </w:tblCellMar>
     </w:tblPr>
   </w:style>
-  <w:style w:type="numbering" w:styleId="825" w:default="1">
+  <w:style w:type="numbering" w:styleId="995" w:default="1">
     <w:name w:val="No List"/>
     <w:uiPriority w:val="99"/>
     <w:semiHidden/>
     <w:unhideWhenUsed/>
   </w:style>
-  <w:style w:type="paragraph" w:styleId="826">
+  <w:style w:type="paragraph" w:styleId="996">
     <w:name w:val="Header"/>
-    <w:basedOn w:val="822"/>
-    <w:link w:val="827"/>
+    <w:basedOn w:val="992"/>
+    <w:link w:val="997"/>
     <w:uiPriority w:val="99"/>
     <w:unhideWhenUsed/>
     <w:pPr>
@@ -15107,16 +15129,16 @@
       </w:tabs>
     </w:pPr>
   </w:style>
-  <w:style w:type="character" w:styleId="827" w:customStyle="1">
+  <w:style w:type="character" w:styleId="997" w:customStyle="1">
     <w:name w:val="Üst Bilgi Char"/>
-    <w:basedOn w:val="823"/>
-    <w:link w:val="826"/>
+    <w:basedOn w:val="993"/>
+    <w:link w:val="996"/>
     <w:uiPriority w:val="99"/>
   </w:style>
-  <w:style w:type="paragraph" w:styleId="828">
+  <w:style w:type="paragraph" w:styleId="998">
     <w:name w:val="Footer"/>
-    <w:basedOn w:val="822"/>
-    <w:link w:val="829"/>
+    <w:basedOn w:val="992"/>
+    <w:link w:val="999"/>
     <w:uiPriority w:val="99"/>
     <w:unhideWhenUsed/>
     <w:pPr>
@@ -15127,15 +15149,15 @@
       </w:tabs>
     </w:pPr>
   </w:style>
-  <w:style w:type="character" w:styleId="829" w:customStyle="1">
+  <w:style w:type="character" w:styleId="999" w:customStyle="1">
     <w:name w:val="Alt Bilgi Char"/>
-    <w:basedOn w:val="823"/>
-    <w:link w:val="828"/>
+    <w:basedOn w:val="993"/>
+    <w:link w:val="998"/>
     <w:uiPriority w:val="99"/>
   </w:style>
-  <w:style w:type="table" w:styleId="830">
+  <w:style w:type="table" w:styleId="1000">
     <w:name w:val="Table Grid"/>
-    <w:basedOn w:val="824"/>
+    <w:basedOn w:val="994"/>
     <w:uiPriority w:val="59"/>
     <w:pPr>
       <w:spacing w:after="0" w:line="240" w:lineRule="auto"/>
@@ -15151,9 +15173,9 @@
       </w:tblBorders>
     </w:tblPr>
   </w:style>
-  <w:style w:type="paragraph" w:styleId="831">
+  <w:style w:type="paragraph" w:styleId="1001">
     <w:name w:val="List Paragraph"/>
-    <w:basedOn w:val="822"/>
+    <w:basedOn w:val="992"/>
     <w:uiPriority w:val="34"/>
     <w:qFormat/>
     <w:pPr>
@@ -15167,10 +15189,10 @@
       <w:szCs w:val="24"/>
     </w:rPr>
   </w:style>
-  <w:style w:type="paragraph" w:styleId="832">
+  <w:style w:type="paragraph" w:styleId="1002">
     <w:name w:val="Balloon Text"/>
-    <w:basedOn w:val="822"/>
-    <w:link w:val="833"/>
+    <w:basedOn w:val="992"/>
+    <w:link w:val="1003"/>
     <w:uiPriority w:val="99"/>
     <w:semiHidden/>
     <w:unhideWhenUsed/>
@@ -15183,10 +15205,10 @@
       <w:szCs w:val="18"/>
     </w:rPr>
   </w:style>
-  <w:style w:type="character" w:styleId="833" w:customStyle="1">
+  <w:style w:type="character" w:styleId="1003" w:customStyle="1">
     <w:name w:val="Balon Metni Char"/>
-    <w:basedOn w:val="823"/>
-    <w:link w:val="832"/>
+    <w:basedOn w:val="993"/>
+    <w:link w:val="1002"/>
     <w:uiPriority w:val="99"/>
     <w:semiHidden/>
     <w:rPr>
@@ -15195,9 +15217,9 @@
       <w:szCs w:val="18"/>
     </w:rPr>
   </w:style>
-  <w:style w:type="paragraph" w:styleId="834" w:customStyle="1">
+  <w:style w:type="paragraph" w:styleId="1004" w:customStyle="1">
     <w:name w:val="gmail-msolistparagraph"/>
-    <w:basedOn w:val="822"/>
+    <w:basedOn w:val="992"/>
     <w:pPr>
       <w:spacing w:before="100" w:beforeAutospacing="1" w:after="100" w:afterAutospacing="1" w:line="240" w:lineRule="auto"/>
     </w:pPr>
@@ -15206,10 +15228,10 @@
       <w:lang w:eastAsia="tr-TR"/>
     </w:rPr>
   </w:style>
-  <w:style w:type="paragraph" w:styleId="835">
+  <w:style w:type="paragraph" w:styleId="1005">
     <w:name w:val="footnote text"/>
-    <w:basedOn w:val="822"/>
-    <w:link w:val="836"/>
+    <w:basedOn w:val="992"/>
+    <w:link w:val="1006"/>
     <w:uiPriority w:val="99"/>
     <w:semiHidden/>
     <w:unhideWhenUsed/>
@@ -15221,10 +15243,10 @@
       <w:szCs w:val="20"/>
     </w:rPr>
   </w:style>
-  <w:style w:type="character" w:styleId="836" w:customStyle="1">
+  <w:style w:type="character" w:styleId="1006" w:customStyle="1">
     <w:name w:val="Dipnot Metni Char"/>
-    <w:basedOn w:val="823"/>
-    <w:link w:val="835"/>
+    <w:basedOn w:val="993"/>
+    <w:link w:val="1005"/>
     <w:uiPriority w:val="99"/>
     <w:semiHidden/>
     <w:rPr>
@@ -15232,9 +15254,9 @@
       <w:szCs w:val="20"/>
     </w:rPr>
   </w:style>
-  <w:style w:type="character" w:styleId="837">
+  <w:style w:type="character" w:styleId="1007">
     <w:name w:val="footnote reference"/>
-    <w:basedOn w:val="823"/>
+    <w:basedOn w:val="993"/>
     <w:uiPriority w:val="99"/>
     <w:semiHidden/>
     <w:unhideWhenUsed/>
@@ -15242,9 +15264,9 @@
       <w:vertAlign w:val="superscript"/>
     </w:rPr>
   </w:style>
-  <w:style w:type="character" w:styleId="838">
+  <w:style w:type="character" w:styleId="1008">
     <w:name w:val="annotation reference"/>
-    <w:basedOn w:val="823"/>
+    <w:basedOn w:val="993"/>
     <w:uiPriority w:val="99"/>
     <w:semiHidden/>
     <w:unhideWhenUsed/>
@@ -15253,10 +15275,10 @@
       <w:szCs w:val="16"/>
     </w:rPr>
   </w:style>
-  <w:style w:type="paragraph" w:styleId="839">
+  <w:style w:type="paragraph" w:styleId="1009">
     <w:name w:val="annotation text"/>
-    <w:basedOn w:val="822"/>
-    <w:link w:val="840"/>
+    <w:basedOn w:val="992"/>
+    <w:link w:val="1010"/>
     <w:uiPriority w:val="99"/>
     <w:semiHidden/>
     <w:unhideWhenUsed/>
@@ -15268,10 +15290,10 @@
       <w:szCs w:val="20"/>
     </w:rPr>
   </w:style>
-  <w:style w:type="character" w:styleId="840" w:customStyle="1">
+  <w:style w:type="character" w:styleId="1010" w:customStyle="1">
     <w:name w:val="Açıklama Metni Char"/>
-    <w:basedOn w:val="823"/>
-    <w:link w:val="839"/>
+    <w:basedOn w:val="993"/>
+    <w:link w:val="1009"/>
     <w:uiPriority w:val="99"/>
     <w:semiHidden/>
     <w:rPr>
@@ -15279,11 +15301,11 @@
       <w:szCs w:val="20"/>
     </w:rPr>
   </w:style>
-  <w:style w:type="paragraph" w:styleId="841">
+  <w:style w:type="paragraph" w:styleId="1011">
     <w:name w:val="annotation subject"/>
-    <w:basedOn w:val="839"/>
-    <w:next w:val="839"/>
-    <w:link w:val="842"/>
+    <w:basedOn w:val="1009"/>
+    <w:next w:val="1009"/>
+    <w:link w:val="1012"/>
     <w:uiPriority w:val="99"/>
     <w:semiHidden/>
     <w:unhideWhenUsed/>
@@ -15292,10 +15314,10 @@
       <w:bCs/>
     </w:rPr>
   </w:style>
-  <w:style w:type="character" w:styleId="842" w:customStyle="1">
+  <w:style w:type="character" w:styleId="1012" w:customStyle="1">
     <w:name w:val="Açıklama Konusu Char"/>
-    <w:basedOn w:val="840"/>
-    <w:link w:val="841"/>
+    <w:basedOn w:val="1010"/>
+    <w:link w:val="1011"/>
     <w:uiPriority w:val="99"/>
     <w:semiHidden/>
     <w:rPr>
@@ -15305,13 +15327,13 @@
       <w:szCs w:val="20"/>
     </w:rPr>
   </w:style>
-  <w:style w:type="character" w:styleId="843" w:customStyle="1">
+  <w:style w:type="character" w:styleId="1013" w:customStyle="1">
     <w:name w:val="apple-converted-space"/>
-    <w:basedOn w:val="823"/>
-  </w:style>
-  <w:style w:type="character" w:styleId="844">
+    <w:basedOn w:val="993"/>
+  </w:style>
+  <w:style w:type="character" w:styleId="1014">
     <w:name w:val="Hyperlink"/>
-    <w:basedOn w:val="823"/>
+    <w:basedOn w:val="993"/>
     <w:uiPriority w:val="99"/>
     <w:unhideWhenUsed/>
     <w:rPr>
@@ -15319,9 +15341,9 @@
       <w:u w:val="single"/>
     </w:rPr>
   </w:style>
-  <w:style w:type="character" w:styleId="845">
+  <w:style w:type="character" w:styleId="1015">
     <w:name w:val="Unresolved Mention"/>
-    <w:basedOn w:val="823"/>
+    <w:basedOn w:val="993"/>
     <w:uiPriority w:val="99"/>
     <w:semiHidden/>
     <w:unhideWhenUsed/>
@@ -15330,9 +15352,9 @@
       <w:shd w:val="clear" w:color="auto" w:fill="e1dfdd"/>
     </w:rPr>
   </w:style>
-  <w:style w:type="paragraph" w:styleId="846">
+  <w:style w:type="paragraph" w:styleId="1016">
     <w:name w:val="Normal (Web)"/>
-    <w:basedOn w:val="822"/>
+    <w:basedOn w:val="992"/>
     <w:uiPriority w:val="99"/>
     <w:semiHidden/>
     <w:unhideWhenUsed/>
@@ -15342,14 +15364,14 @@
       <w:szCs w:val="24"/>
     </w:rPr>
   </w:style>
-  <w:style w:type="character" w:styleId="847">
+  <w:style w:type="character" w:styleId="1017">
     <w:name w:val="page number"/>
-    <w:basedOn w:val="823"/>
+    <w:basedOn w:val="993"/>
     <w:uiPriority w:val="99"/>
     <w:semiHidden/>
     <w:unhideWhenUsed/>
   </w:style>
-  <w:style w:type="paragraph" w:styleId="848">
+  <w:style w:type="paragraph" w:styleId="1018">
     <w:name w:val="No Spacing"/>
     <w:uiPriority w:val="1"/>
     <w:qFormat/>

</xml_diff>